<commit_message>
Fixed template in example 2 to correctly show TOC
</commit_message>
<xml_diff>
--- a/examples/excel_example2/LAPTOP functional specification template.docx
+++ b/examples/excel_example2/LAPTOP functional specification template.docx
@@ -1042,7 +1042,7 @@
           <w:lang w:eastAsia="en-US"/>
           <w14:ligatures w14:val="standardContextual"/>
         </w:rPr>
-        <w:id w:val="724872555"/>
+        <w:id w:val="-444379855"/>
         <w:docPartObj>
           <w:docPartGallery w:val="Table of Contents"/>
           <w:docPartUnique/>
@@ -1061,7 +1061,7 @@
             <w:pStyle w:val="TOCHeading"/>
           </w:pPr>
           <w:r>
-            <w:t>Table of Contents</w:t>
+            <w:t>Contents</w:t>
           </w:r>
         </w:p>
         <w:p>
@@ -1076,7 +1076,7 @@
               <w:kern w:val="2"/>
               <w:sz w:val="24"/>
               <w:szCs w:val="24"/>
-              <w:lang w:val="ru-RU" w:eastAsia="ja-JP"/>
+              <w:lang w:val="en-US" w:eastAsia="en-US"/>
               <w14:ligatures w14:val="standardContextual"/>
             </w:rPr>
           </w:pPr>
@@ -1089,7 +1089,7 @@
           <w:r>
             <w:fldChar w:fldCharType="separate"/>
           </w:r>
-          <w:hyperlink w:anchor="_Toc206093832" w:history="1">
+          <w:hyperlink w:anchor="_Toc207129174" w:history="1">
             <w:r>
               <w:rPr>
                 <w:noProof/>
@@ -1109,7 +1109,7 @@
                 <w:noProof/>
                 <w:webHidden/>
               </w:rPr>
-              <w:instrText xml:space="preserve"> PAGEREF _Toc206093832 \h </w:instrText>
+              <w:instrText xml:space="preserve"> PAGEREF _Toc207129174 \h </w:instrText>
             </w:r>
             <w:r>
               <w:rPr>
@@ -1152,11 +1152,11 @@
               <w:kern w:val="2"/>
               <w:sz w:val="24"/>
               <w:szCs w:val="24"/>
-              <w:lang w:val="ru-RU" w:eastAsia="ja-JP"/>
+              <w:lang w:val="en-US" w:eastAsia="en-US"/>
               <w14:ligatures w14:val="standardContextual"/>
             </w:rPr>
           </w:pPr>
-          <w:hyperlink w:anchor="_Toc206093833" w:history="1">
+          <w:hyperlink w:anchor="_Toc207129175" w:history="1">
             <w:r>
               <w:rPr>
                 <w:rStyle w:val="Hyperlink"/>
@@ -1184,7 +1184,7 @@
                 <w:noProof/>
                 <w:webHidden/>
               </w:rPr>
-              <w:instrText xml:space="preserve"> PAGEREF _Toc206093833 \h </w:instrText>
+              <w:instrText xml:space="preserve"> PAGEREF _Toc207129175 \h </w:instrText>
             </w:r>
             <w:r>
               <w:rPr>
@@ -1227,11 +1227,11 @@
               <w:kern w:val="2"/>
               <w:sz w:val="24"/>
               <w:szCs w:val="24"/>
-              <w:lang w:val="ru-RU" w:eastAsia="ja-JP"/>
+              <w:lang w:val="en-US" w:eastAsia="en-US"/>
               <w14:ligatures w14:val="standardContextual"/>
             </w:rPr>
           </w:pPr>
-          <w:hyperlink w:anchor="_Toc206093834" w:history="1">
+          <w:hyperlink w:anchor="_Toc207129176" w:history="1">
             <w:r>
               <w:rPr>
                 <w:rStyle w:val="Hyperlink"/>
@@ -1259,7 +1259,7 @@
                 <w:noProof/>
                 <w:webHidden/>
               </w:rPr>
-              <w:instrText xml:space="preserve"> PAGEREF _Toc206093834 \h </w:instrText>
+              <w:instrText xml:space="preserve"> PAGEREF _Toc207129176 \h </w:instrText>
             </w:r>
             <w:r>
               <w:rPr>
@@ -1302,11 +1302,11 @@
               <w:kern w:val="2"/>
               <w:sz w:val="24"/>
               <w:szCs w:val="24"/>
-              <w:lang w:val="ru-RU" w:eastAsia="ja-JP"/>
+              <w:lang w:val="en-US" w:eastAsia="en-US"/>
               <w14:ligatures w14:val="standardContextual"/>
             </w:rPr>
           </w:pPr>
-          <w:hyperlink w:anchor="_Toc206093835" w:history="1">
+          <w:hyperlink w:anchor="_Toc207129177" w:history="1">
             <w:r>
               <w:rPr>
                 <w:rStyle w:val="Hyperlink"/>
@@ -1334,7 +1334,7 @@
                 <w:noProof/>
                 <w:webHidden/>
               </w:rPr>
-              <w:instrText xml:space="preserve"> PAGEREF _Toc206093835 \h </w:instrText>
+              <w:instrText xml:space="preserve"> PAGEREF _Toc207129177 \h </w:instrText>
             </w:r>
             <w:r>
               <w:rPr>
@@ -1377,11 +1377,11 @@
               <w:kern w:val="2"/>
               <w:sz w:val="24"/>
               <w:szCs w:val="24"/>
-              <w:lang w:val="ru-RU" w:eastAsia="ja-JP"/>
+              <w:lang w:val="en-US" w:eastAsia="en-US"/>
               <w14:ligatures w14:val="standardContextual"/>
             </w:rPr>
           </w:pPr>
-          <w:hyperlink w:anchor="_Toc206093836" w:history="1">
+          <w:hyperlink w:anchor="_Toc207129178" w:history="1">
             <w:r>
               <w:rPr>
                 <w:rStyle w:val="Hyperlink"/>
@@ -1409,7 +1409,7 @@
                 <w:noProof/>
                 <w:webHidden/>
               </w:rPr>
-              <w:instrText xml:space="preserve"> PAGEREF _Toc206093836 \h </w:instrText>
+              <w:instrText xml:space="preserve"> PAGEREF _Toc207129178 \h </w:instrText>
             </w:r>
             <w:r>
               <w:rPr>
@@ -1479,12 +1479,11 @@
       <w:pPr>
         <w:pStyle w:val="Heading1"/>
         <w:rPr>
-          <w:i/>
-          <w:iCs/>
           <w:lang w:val="en-US" w:eastAsia="ja-JP"/>
         </w:rPr>
       </w:pPr>
-      <w:bookmarkStart w:id="0" w:name="_Toc206093832"/>
+      <w:bookmarkStart w:id="0" w:name="_Toc207128806"/>
+      <w:bookmarkStart w:id="1" w:name="_Toc207129174"/>
       <w:r>
         <w:rPr>
           <w:lang w:val="en-US" w:eastAsia="ja-JP"/>
@@ -1496,6 +1495,12 @@
         <w:rPr>
           <w:lang w:val="en-US" w:eastAsia="ja-JP"/>
         </w:rPr>
+        <w:t>p</w:t>
+      </w:r>
+      <w:r>
+        <w:rPr>
+          <w:lang w:val="en-US" w:eastAsia="ja-JP"/>
+        </w:rPr>
         <w:t xml:space="preserve"> </w:t>
       </w:r>
       <w:r>
@@ -1516,6 +1521,17 @@
         </w:rPr>
         <w:t>%}</w:t>
       </w:r>
+    </w:p>
+    <w:p>
+      <w:pPr>
+        <w:pStyle w:val="Heading1"/>
+        <w:rPr>
+          <w:i/>
+          <w:iCs/>
+          <w:lang w:val="en-US" w:eastAsia="ja-JP"/>
+        </w:rPr>
+      </w:pPr>
+      <w:proofErr w:type="gramStart"/>
       <w:r>
         <w:rPr>
           <w:rFonts w:hint="eastAsia"/>
@@ -1527,8 +1543,16 @@
         <w:rPr>
           <w:lang w:val="en-US" w:eastAsia="ja-JP"/>
         </w:rPr>
-        <w:t xml:space="preserve"> f.</w:t>
+        <w:t xml:space="preserve"> f</w:t>
       </w:r>
+      <w:proofErr w:type="gramEnd"/>
+      <w:r>
+        <w:rPr>
+          <w:lang w:val="en-US" w:eastAsia="ja-JP"/>
+        </w:rPr>
+        <w:t>.</w:t>
+      </w:r>
+      <w:proofErr w:type="gramStart"/>
       <w:r>
         <w:rPr>
           <w:rFonts w:hint="eastAsia"/>
@@ -1547,9 +1571,18 @@
           <w:rFonts w:hint="eastAsia"/>
           <w:lang w:val="en-US" w:eastAsia="ja-JP"/>
         </w:rPr>
-        <w:t>}}</w:t>
+        <w:t>}</w:t>
+      </w:r>
+      <w:proofErr w:type="gramEnd"/>
+      <w:r>
+        <w:rPr>
+          <w:rFonts w:hint="eastAsia"/>
+          <w:lang w:val="en-US" w:eastAsia="ja-JP"/>
+        </w:rPr>
+        <w:t>}</w:t>
       </w:r>
       <w:bookmarkEnd w:id="0"/>
+      <w:bookmarkEnd w:id="1"/>
     </w:p>
     <w:p>
       <w:pPr>
@@ -1558,14 +1591,16 @@
           <w:lang w:val="en-US"/>
         </w:rPr>
       </w:pPr>
-      <w:bookmarkStart w:id="1" w:name="_Toc206093833"/>
+      <w:bookmarkStart w:id="2" w:name="_Toc207128807"/>
+      <w:bookmarkStart w:id="3" w:name="_Toc207129175"/>
       <w:r>
         <w:rPr>
           <w:lang w:val="en-US"/>
         </w:rPr>
         <w:t>History</w:t>
       </w:r>
-      <w:bookmarkEnd w:id="1"/>
+      <w:bookmarkEnd w:id="2"/>
+      <w:bookmarkEnd w:id="3"/>
     </w:p>
     <w:tbl>
       <w:tblPr>
@@ -1740,6 +1775,7 @@
               </w:rPr>
               <w:t xml:space="preserve"> for r in </w:t>
             </w:r>
+            <w:proofErr w:type="gramStart"/>
             <w:r>
               <w:rPr>
                 <w:lang w:val="en-US"/>
@@ -1752,6 +1788,7 @@
               </w:rPr>
               <w:t>.history</w:t>
             </w:r>
+            <w:proofErr w:type="gramEnd"/>
             <w:r>
               <w:rPr>
                 <w:lang w:val="en-US"/>
@@ -1846,11 +1883,19 @@
                 <w:lang w:val="en-US"/>
               </w:rPr>
             </w:pPr>
-            <w:r>
-              <w:rPr>
-                <w:lang w:val="en-US"/>
-              </w:rPr>
-              <w:t>{{ r.author }}</w:t>
+            <w:proofErr w:type="gramStart"/>
+            <w:r>
+              <w:rPr>
+                <w:lang w:val="en-US"/>
+              </w:rPr>
+              <w:t>{{ r</w:t>
+            </w:r>
+            <w:proofErr w:type="gramEnd"/>
+            <w:r>
+              <w:rPr>
+                <w:lang w:val="en-US"/>
+              </w:rPr>
+              <w:t>.author }}</w:t>
             </w:r>
           </w:p>
         </w:tc>
@@ -1873,11 +1918,19 @@
                 <w:lang w:val="en-US"/>
               </w:rPr>
             </w:pPr>
-            <w:r>
-              <w:rPr>
-                <w:lang w:val="en-US"/>
-              </w:rPr>
-              <w:t>{{ r.version }}</w:t>
+            <w:proofErr w:type="gramStart"/>
+            <w:r>
+              <w:rPr>
+                <w:lang w:val="en-US"/>
+              </w:rPr>
+              <w:t>{{ r</w:t>
+            </w:r>
+            <w:proofErr w:type="gramEnd"/>
+            <w:r>
+              <w:rPr>
+                <w:lang w:val="en-US"/>
+              </w:rPr>
+              <w:t>.version }}</w:t>
             </w:r>
           </w:p>
         </w:tc>
@@ -1898,11 +1951,19 @@
                 <w:lang w:val="en-US"/>
               </w:rPr>
             </w:pPr>
-            <w:r>
-              <w:rPr>
-                <w:lang w:val="en-US"/>
-              </w:rPr>
-              <w:t>{{ r.date }}</w:t>
+            <w:proofErr w:type="gramStart"/>
+            <w:r>
+              <w:rPr>
+                <w:lang w:val="en-US"/>
+              </w:rPr>
+              <w:t>{{ r</w:t>
+            </w:r>
+            <w:proofErr w:type="gramEnd"/>
+            <w:r>
+              <w:rPr>
+                <w:lang w:val="en-US"/>
+              </w:rPr>
+              <w:t>.date }}</w:t>
             </w:r>
           </w:p>
         </w:tc>
@@ -1923,11 +1984,19 @@
                 <w:lang w:val="en-US"/>
               </w:rPr>
             </w:pPr>
-            <w:r>
-              <w:rPr>
-                <w:lang w:val="en-US"/>
-              </w:rPr>
-              <w:t>{{ r.action }}</w:t>
+            <w:proofErr w:type="gramStart"/>
+            <w:r>
+              <w:rPr>
+                <w:lang w:val="en-US"/>
+              </w:rPr>
+              <w:t>{{ r</w:t>
+            </w:r>
+            <w:proofErr w:type="gramEnd"/>
+            <w:r>
+              <w:rPr>
+                <w:lang w:val="en-US"/>
+              </w:rPr>
+              <w:t>.action }}</w:t>
             </w:r>
           </w:p>
         </w:tc>
@@ -1957,7 +2026,21 @@
               <w:rPr>
                 <w:lang w:val="en-US"/>
               </w:rPr>
-              <w:t>{%p for action in r.desc %}</w:t>
+              <w:t xml:space="preserve">{%p for action in </w:t>
+            </w:r>
+            <w:proofErr w:type="gramStart"/>
+            <w:r>
+              <w:rPr>
+                <w:lang w:val="en-US"/>
+              </w:rPr>
+              <w:t>r.desc</w:t>
+            </w:r>
+            <w:proofErr w:type="gramEnd"/>
+            <w:r>
+              <w:rPr>
+                <w:lang w:val="en-US"/>
+              </w:rPr>
+              <w:t xml:space="preserve"> %}</w:t>
             </w:r>
           </w:p>
           <w:p>
@@ -1972,6 +2055,7 @@
                 <w:lang w:val="en-US"/>
               </w:rPr>
             </w:pPr>
+            <w:proofErr w:type="gramStart"/>
             <w:r>
               <w:rPr>
                 <w:lang w:val="en-US"/>
@@ -1984,6 +2068,7 @@
               </w:rPr>
               <w:t>.name</w:t>
             </w:r>
+            <w:proofErr w:type="gramEnd"/>
             <w:r>
               <w:rPr>
                 <w:lang w:val="en-US"/>
@@ -2150,14 +2235,16 @@
           <w:lang w:val="en-US"/>
         </w:rPr>
       </w:pPr>
-      <w:bookmarkStart w:id="2" w:name="_Toc206093834"/>
+      <w:bookmarkStart w:id="4" w:name="_Toc207128808"/>
+      <w:bookmarkStart w:id="5" w:name="_Toc207129176"/>
       <w:r>
         <w:rPr>
           <w:lang w:val="en-US"/>
         </w:rPr>
         <w:t>Description</w:t>
       </w:r>
-      <w:bookmarkEnd w:id="2"/>
+      <w:bookmarkEnd w:id="4"/>
+      <w:bookmarkEnd w:id="5"/>
       <w:r>
         <w:rPr>
           <w:lang w:val="en-US"/>
@@ -2173,6 +2260,7 @@
           <w:lang w:val="en-US" w:eastAsia="ja-JP"/>
         </w:rPr>
       </w:pPr>
+      <w:proofErr w:type="gramStart"/>
       <w:r>
         <w:rPr>
           <w:rFonts w:hint="eastAsia"/>
@@ -2188,8 +2276,18 @@
           <w:iCs/>
           <w:lang w:val="en-US" w:eastAsia="ja-JP"/>
         </w:rPr>
-        <w:t xml:space="preserve"> f.</w:t>
+        <w:t xml:space="preserve"> f</w:t>
       </w:r>
+      <w:proofErr w:type="gramEnd"/>
+      <w:r>
+        <w:rPr>
+          <w:i/>
+          <w:iCs/>
+          <w:lang w:val="en-US" w:eastAsia="ja-JP"/>
+        </w:rPr>
+        <w:t>.</w:t>
+      </w:r>
+      <w:proofErr w:type="gramStart"/>
       <w:r>
         <w:rPr>
           <w:rFonts w:hint="eastAsia"/>
@@ -2214,34 +2312,9 @@
           <w:iCs/>
           <w:lang w:val="en-US" w:eastAsia="ja-JP"/>
         </w:rPr>
-        <w:t>}}</w:t>
+        <w:t>}</w:t>
       </w:r>
-    </w:p>
-    <w:p>
-      <w:pPr>
-        <w:pStyle w:val="Heading2"/>
-        <w:rPr>
-          <w:lang w:val="en-US"/>
-        </w:rPr>
-      </w:pPr>
-      <w:bookmarkStart w:id="3" w:name="_Toc206093835"/>
-      <w:r>
-        <w:rPr>
-          <w:lang w:val="en-US"/>
-        </w:rPr>
-        <w:t>Diagram</w:t>
-      </w:r>
-      <w:bookmarkEnd w:id="3"/>
-    </w:p>
-    <w:p>
-      <w:pPr>
-        <w:jc w:val="center"/>
-        <w:rPr>
-          <w:i/>
-          <w:iCs/>
-          <w:lang w:val="en-US" w:eastAsia="ja-JP"/>
-        </w:rPr>
-      </w:pPr>
+      <w:proofErr w:type="gramEnd"/>
       <w:r>
         <w:rPr>
           <w:rFonts w:hint="eastAsia"/>
@@ -2249,16 +2322,37 @@
           <w:iCs/>
           <w:lang w:val="en-US" w:eastAsia="ja-JP"/>
         </w:rPr>
-        <w:t>{{</w:t>
+        <w:t>}</w:t>
       </w:r>
+    </w:p>
+    <w:p>
+      <w:pPr>
+        <w:pStyle w:val="Heading2"/>
+        <w:rPr>
+          <w:lang w:val="en-US"/>
+        </w:rPr>
+      </w:pPr>
+      <w:bookmarkStart w:id="6" w:name="_Toc207128809"/>
+      <w:bookmarkStart w:id="7" w:name="_Toc207129177"/>
       <w:r>
+        <w:rPr>
+          <w:lang w:val="en-US"/>
+        </w:rPr>
+        <w:t>Diagram</w:t>
+      </w:r>
+      <w:bookmarkEnd w:id="6"/>
+      <w:bookmarkEnd w:id="7"/>
+    </w:p>
+    <w:p>
+      <w:pPr>
+        <w:jc w:val="center"/>
         <w:rPr>
           <w:i/>
           <w:iCs/>
           <w:lang w:val="en-US" w:eastAsia="ja-JP"/>
         </w:rPr>
-        <w:t xml:space="preserve"> f.</w:t>
-      </w:r>
+      </w:pPr>
+      <w:proofErr w:type="gramStart"/>
       <w:r>
         <w:rPr>
           <w:rFonts w:hint="eastAsia"/>
@@ -2266,7 +2360,7 @@
           <w:iCs/>
           <w:lang w:val="en-US" w:eastAsia="ja-JP"/>
         </w:rPr>
-        <w:t>diagram</w:t>
+        <w:t>{{</w:t>
       </w:r>
       <w:r>
         <w:rPr>
@@ -2274,8 +2368,18 @@
           <w:iCs/>
           <w:lang w:val="en-US" w:eastAsia="ja-JP"/>
         </w:rPr>
-        <w:t xml:space="preserve"> </w:t>
+        <w:t xml:space="preserve"> f</w:t>
       </w:r>
+      <w:proofErr w:type="gramEnd"/>
+      <w:r>
+        <w:rPr>
+          <w:i/>
+          <w:iCs/>
+          <w:lang w:val="en-US" w:eastAsia="ja-JP"/>
+        </w:rPr>
+        <w:t>.</w:t>
+      </w:r>
+      <w:proofErr w:type="gramStart"/>
       <w:r>
         <w:rPr>
           <w:rFonts w:hint="eastAsia"/>
@@ -2283,7 +2387,34 @@
           <w:iCs/>
           <w:lang w:val="en-US" w:eastAsia="ja-JP"/>
         </w:rPr>
-        <w:t>}}</w:t>
+        <w:t>diagram</w:t>
+      </w:r>
+      <w:r>
+        <w:rPr>
+          <w:i/>
+          <w:iCs/>
+          <w:lang w:val="en-US" w:eastAsia="ja-JP"/>
+        </w:rPr>
+        <w:t xml:space="preserve"> </w:t>
+      </w:r>
+      <w:r>
+        <w:rPr>
+          <w:rFonts w:hint="eastAsia"/>
+          <w:i/>
+          <w:iCs/>
+          <w:lang w:val="en-US" w:eastAsia="ja-JP"/>
+        </w:rPr>
+        <w:t>}</w:t>
+      </w:r>
+      <w:proofErr w:type="gramEnd"/>
+      <w:r>
+        <w:rPr>
+          <w:rFonts w:hint="eastAsia"/>
+          <w:i/>
+          <w:iCs/>
+          <w:lang w:val="en-US" w:eastAsia="ja-JP"/>
+        </w:rPr>
+        <w:t>}</w:t>
       </w:r>
     </w:p>
     <w:p>
@@ -2293,11 +2424,13 @@
           <w:lang w:val="en-US"/>
         </w:rPr>
       </w:pPr>
-      <w:bookmarkStart w:id="4" w:name="_Toc206093836"/>
+      <w:bookmarkStart w:id="8" w:name="_Toc207128810"/>
+      <w:bookmarkStart w:id="9" w:name="_Toc207129178"/>
       <w:r>
         <w:rPr>
           <w:lang w:val="en-US"/>
         </w:rPr>
+        <w:lastRenderedPageBreak/>
         <w:t>Specificat</w:t>
       </w:r>
       <w:r>
@@ -2312,7 +2445,8 @@
         </w:rPr>
         <w:t>on</w:t>
       </w:r>
-      <w:bookmarkEnd w:id="4"/>
+      <w:bookmarkEnd w:id="8"/>
+      <w:bookmarkEnd w:id="9"/>
     </w:p>
     <w:p>
       <w:pPr>
@@ -2370,7 +2504,6 @@
                 <w:szCs w:val="32"/>
                 <w:lang w:val="en-US" w:eastAsia="ja-JP"/>
               </w:rPr>
-              <w:lastRenderedPageBreak/>
               <w:t>Levels</w:t>
             </w:r>
           </w:p>
@@ -2462,7 +2595,21 @@
               <w:rPr>
                 <w:lang w:val="en-US" w:eastAsia="ja-JP"/>
               </w:rPr>
-              <w:t>{%tr for row in f.tabrow %}</w:t>
+              <w:t xml:space="preserve">{%tr for row in </w:t>
+            </w:r>
+            <w:proofErr w:type="gramStart"/>
+            <w:r>
+              <w:rPr>
+                <w:lang w:val="en-US" w:eastAsia="ja-JP"/>
+              </w:rPr>
+              <w:t>f.tabrow</w:t>
+            </w:r>
+            <w:proofErr w:type="gramEnd"/>
+            <w:r>
+              <w:rPr>
+                <w:lang w:val="en-US" w:eastAsia="ja-JP"/>
+              </w:rPr>
+              <w:t xml:space="preserve"> %}</w:t>
             </w:r>
           </w:p>
         </w:tc>
@@ -2524,11 +2671,19 @@
               </w:rPr>
               <w:t xml:space="preserve">{%tr if </w:t>
             </w:r>
-            <w:r>
-              <w:rPr>
-                <w:lang w:val="en-US" w:eastAsia="ja-JP"/>
-              </w:rPr>
-              <w:t>row.level==1</w:t>
+            <w:proofErr w:type="gramStart"/>
+            <w:r>
+              <w:rPr>
+                <w:lang w:val="en-US" w:eastAsia="ja-JP"/>
+              </w:rPr>
+              <w:t>row.level</w:t>
+            </w:r>
+            <w:proofErr w:type="gramEnd"/>
+            <w:r>
+              <w:rPr>
+                <w:lang w:val="en-US" w:eastAsia="ja-JP"/>
+              </w:rPr>
+              <w:t>==1</w:t>
             </w:r>
             <w:r>
               <w:rPr>
@@ -2591,6 +2746,7 @@
                 <w:lang w:eastAsia="ja-JP"/>
               </w:rPr>
             </w:pPr>
+            <w:proofErr w:type="gramStart"/>
             <w:r>
               <w:rPr>
                 <w:lang w:eastAsia="ja-JP"/>
@@ -2609,6 +2765,7 @@
               </w:rPr>
               <w:t>name</w:t>
             </w:r>
+            <w:proofErr w:type="gramEnd"/>
             <w:r>
               <w:rPr>
                 <w:lang w:eastAsia="ja-JP"/>
@@ -2633,6 +2790,7 @@
                 <w:lang w:eastAsia="ja-JP"/>
               </w:rPr>
             </w:pPr>
+            <w:proofErr w:type="gramStart"/>
             <w:r>
               <w:rPr>
                 <w:lang w:eastAsia="ja-JP"/>
@@ -2643,14 +2801,65 @@
               <w:rPr>
                 <w:lang w:eastAsia="ja-JP"/>
               </w:rPr>
+              <w:t xml:space="preserve"> row</w:t>
+            </w:r>
+            <w:proofErr w:type="gramEnd"/>
+            <w:r>
+              <w:rPr>
+                <w:lang w:eastAsia="ja-JP"/>
+              </w:rPr>
+              <w:t>.</w:t>
+            </w:r>
+            <w:r>
+              <w:rPr>
+                <w:lang w:eastAsia="ja-JP"/>
+              </w:rPr>
+              <w:t>type</w:t>
+            </w:r>
+            <w:r>
+              <w:rPr>
+                <w:lang w:eastAsia="ja-JP"/>
+              </w:rPr>
+              <w:t xml:space="preserve"> </w:t>
+            </w:r>
+            <w:r>
+              <w:rPr>
+                <w:lang w:eastAsia="ja-JP"/>
+              </w:rPr>
+              <w:t>}}</w:t>
+            </w:r>
+          </w:p>
+        </w:tc>
+        <w:tc>
+          <w:tcPr>
+            <w:tcW w:w="1356" w:type="dxa"/>
+          </w:tcPr>
+          <w:p>
+            <w:pPr>
+              <w:rPr>
+                <w:lang w:eastAsia="ja-JP"/>
+              </w:rPr>
+            </w:pPr>
+            <w:proofErr w:type="gramStart"/>
+            <w:r>
+              <w:rPr>
+                <w:lang w:eastAsia="ja-JP"/>
+              </w:rPr>
+              <w:t>{{</w:t>
+            </w:r>
+            <w:r>
+              <w:rPr>
+                <w:lang w:eastAsia="ja-JP"/>
+              </w:rPr>
               <w:t xml:space="preserve"> row.</w:t>
             </w:r>
             <w:r>
               <w:rPr>
                 <w:lang w:eastAsia="ja-JP"/>
               </w:rPr>
-              <w:t>type</w:t>
-            </w:r>
+              <w:t>rev</w:t>
+            </w:r>
+            <w:proofErr w:type="gramEnd"/>
             <w:r>
               <w:rPr>
                 <w:lang w:eastAsia="ja-JP"/>
@@ -2667,14 +2876,15 @@
         </w:tc>
         <w:tc>
           <w:tcPr>
-            <w:tcW w:w="1356" w:type="dxa"/>
-          </w:tcPr>
-          <w:p>
-            <w:pPr>
-              <w:rPr>
-                <w:lang w:eastAsia="ja-JP"/>
-              </w:rPr>
-            </w:pPr>
+            <w:tcW w:w="6514" w:type="dxa"/>
+          </w:tcPr>
+          <w:p>
+            <w:pPr>
+              <w:rPr>
+                <w:lang w:eastAsia="ja-JP"/>
+              </w:rPr>
+            </w:pPr>
+            <w:proofErr w:type="gramStart"/>
             <w:r>
               <w:rPr>
                 <w:lang w:eastAsia="ja-JP"/>
@@ -2685,49 +2895,14 @@
               <w:rPr>
                 <w:lang w:eastAsia="ja-JP"/>
               </w:rPr>
-              <w:t xml:space="preserve"> row.</w:t>
-            </w:r>
-            <w:r>
-              <w:rPr>
-                <w:lang w:eastAsia="ja-JP"/>
-              </w:rPr>
-              <w:t>rev</w:t>
-            </w:r>
-            <w:r>
-              <w:rPr>
-                <w:lang w:eastAsia="ja-JP"/>
-              </w:rPr>
-              <w:t xml:space="preserve"> </w:t>
-            </w:r>
-            <w:r>
-              <w:rPr>
-                <w:lang w:eastAsia="ja-JP"/>
-              </w:rPr>
-              <w:t>}}</w:t>
-            </w:r>
-          </w:p>
-        </w:tc>
-        <w:tc>
-          <w:tcPr>
-            <w:tcW w:w="6514" w:type="dxa"/>
-          </w:tcPr>
-          <w:p>
-            <w:pPr>
-              <w:rPr>
-                <w:lang w:eastAsia="ja-JP"/>
-              </w:rPr>
-            </w:pPr>
-            <w:r>
-              <w:rPr>
-                <w:lang w:eastAsia="ja-JP"/>
-              </w:rPr>
-              <w:t>{{</w:t>
-            </w:r>
-            <w:r>
-              <w:rPr>
-                <w:lang w:eastAsia="ja-JP"/>
-              </w:rPr>
-              <w:t xml:space="preserve"> row.</w:t>
+              <w:t xml:space="preserve"> row</w:t>
+            </w:r>
+            <w:proofErr w:type="gramEnd"/>
+            <w:r>
+              <w:rPr>
+                <w:lang w:eastAsia="ja-JP"/>
+              </w:rPr>
+              <w:t>.</w:t>
             </w:r>
             <w:r>
               <w:rPr>
@@ -2775,7 +2950,21 @@
               <w:rPr>
                 <w:lang w:val="en-US" w:eastAsia="ja-JP"/>
               </w:rPr>
-              <w:t>{%tr elif row.level==2 %}</w:t>
+              <w:t xml:space="preserve">{%tr elif </w:t>
+            </w:r>
+            <w:proofErr w:type="gramStart"/>
+            <w:r>
+              <w:rPr>
+                <w:lang w:val="en-US" w:eastAsia="ja-JP"/>
+              </w:rPr>
+              <w:t>row.level</w:t>
+            </w:r>
+            <w:proofErr w:type="gramEnd"/>
+            <w:r>
+              <w:rPr>
+                <w:lang w:val="en-US" w:eastAsia="ja-JP"/>
+              </w:rPr>
+              <w:t>==2 %}</w:t>
             </w:r>
           </w:p>
         </w:tc>
@@ -2850,6 +3039,7 @@
                 <w:lang w:val="en-US" w:eastAsia="ja-JP"/>
               </w:rPr>
             </w:pPr>
+            <w:proofErr w:type="gramStart"/>
             <w:r>
               <w:rPr>
                 <w:lang w:val="en-US" w:eastAsia="ja-JP"/>
@@ -2868,6 +3058,7 @@
               </w:rPr>
               <w:t>name</w:t>
             </w:r>
+            <w:proofErr w:type="gramEnd"/>
             <w:r>
               <w:rPr>
                 <w:lang w:val="en-US" w:eastAsia="ja-JP"/>
@@ -2892,11 +3083,19 @@
                 <w:lang w:val="en-US" w:eastAsia="ja-JP"/>
               </w:rPr>
             </w:pPr>
-            <w:r>
-              <w:rPr>
-                <w:lang w:eastAsia="ja-JP"/>
-              </w:rPr>
-              <w:t>{{ row.type }}</w:t>
+            <w:proofErr w:type="gramStart"/>
+            <w:r>
+              <w:rPr>
+                <w:lang w:eastAsia="ja-JP"/>
+              </w:rPr>
+              <w:t>{{ row</w:t>
+            </w:r>
+            <w:proofErr w:type="gramEnd"/>
+            <w:r>
+              <w:rPr>
+                <w:lang w:eastAsia="ja-JP"/>
+              </w:rPr>
+              <w:t>.type }}</w:t>
             </w:r>
           </w:p>
         </w:tc>
@@ -2910,11 +3109,19 @@
                 <w:lang w:val="en-US" w:eastAsia="ja-JP"/>
               </w:rPr>
             </w:pPr>
-            <w:r>
-              <w:rPr>
-                <w:lang w:eastAsia="ja-JP"/>
-              </w:rPr>
-              <w:t>{{ row.rev }}</w:t>
+            <w:proofErr w:type="gramStart"/>
+            <w:r>
+              <w:rPr>
+                <w:lang w:eastAsia="ja-JP"/>
+              </w:rPr>
+              <w:t>{{ row.rev</w:t>
+            </w:r>
+            <w:proofErr w:type="gramEnd"/>
+            <w:r>
+              <w:rPr>
+                <w:lang w:eastAsia="ja-JP"/>
+              </w:rPr>
+              <w:t xml:space="preserve"> }}</w:t>
             </w:r>
           </w:p>
         </w:tc>
@@ -2928,11 +3135,19 @@
                 <w:lang w:val="en-US" w:eastAsia="ja-JP"/>
               </w:rPr>
             </w:pPr>
-            <w:r>
-              <w:rPr>
-                <w:lang w:eastAsia="ja-JP"/>
-              </w:rPr>
-              <w:t>{{ row.desc }}</w:t>
+            <w:proofErr w:type="gramStart"/>
+            <w:r>
+              <w:rPr>
+                <w:lang w:eastAsia="ja-JP"/>
+              </w:rPr>
+              <w:t>{{ row</w:t>
+            </w:r>
+            <w:proofErr w:type="gramEnd"/>
+            <w:r>
+              <w:rPr>
+                <w:lang w:eastAsia="ja-JP"/>
+              </w:rPr>
+              <w:t>.desc }}</w:t>
             </w:r>
           </w:p>
         </w:tc>
@@ -2956,7 +3171,21 @@
               <w:rPr>
                 <w:lang w:val="en-US" w:eastAsia="ja-JP"/>
               </w:rPr>
-              <w:t>{%tr elif row.level==3 %}</w:t>
+              <w:t xml:space="preserve">{%tr elif </w:t>
+            </w:r>
+            <w:proofErr w:type="gramStart"/>
+            <w:r>
+              <w:rPr>
+                <w:lang w:val="en-US" w:eastAsia="ja-JP"/>
+              </w:rPr>
+              <w:t>row.level</w:t>
+            </w:r>
+            <w:proofErr w:type="gramEnd"/>
+            <w:r>
+              <w:rPr>
+                <w:lang w:val="en-US" w:eastAsia="ja-JP"/>
+              </w:rPr>
+              <w:t>==3 %}</w:t>
             </w:r>
           </w:p>
         </w:tc>
@@ -3048,6 +3277,7 @@
                 <w:lang w:val="en-US" w:eastAsia="ja-JP"/>
               </w:rPr>
             </w:pPr>
+            <w:proofErr w:type="gramStart"/>
             <w:r>
               <w:rPr>
                 <w:lang w:val="en-US" w:eastAsia="ja-JP"/>
@@ -3066,6 +3296,7 @@
               </w:rPr>
               <w:t>name</w:t>
             </w:r>
+            <w:proofErr w:type="gramEnd"/>
             <w:r>
               <w:rPr>
                 <w:lang w:val="en-US" w:eastAsia="ja-JP"/>
@@ -3090,11 +3321,19 @@
                 <w:lang w:val="en-US" w:eastAsia="ja-JP"/>
               </w:rPr>
             </w:pPr>
-            <w:r>
-              <w:rPr>
-                <w:lang w:eastAsia="ja-JP"/>
-              </w:rPr>
-              <w:t>{{ row.type }}</w:t>
+            <w:proofErr w:type="gramStart"/>
+            <w:r>
+              <w:rPr>
+                <w:lang w:eastAsia="ja-JP"/>
+              </w:rPr>
+              <w:t>{{ row</w:t>
+            </w:r>
+            <w:proofErr w:type="gramEnd"/>
+            <w:r>
+              <w:rPr>
+                <w:lang w:eastAsia="ja-JP"/>
+              </w:rPr>
+              <w:t>.type }}</w:t>
             </w:r>
           </w:p>
         </w:tc>
@@ -3108,11 +3347,19 @@
                 <w:lang w:val="en-US" w:eastAsia="ja-JP"/>
               </w:rPr>
             </w:pPr>
-            <w:r>
-              <w:rPr>
-                <w:lang w:eastAsia="ja-JP"/>
-              </w:rPr>
-              <w:t>{{ row.rev }}</w:t>
+            <w:proofErr w:type="gramStart"/>
+            <w:r>
+              <w:rPr>
+                <w:lang w:eastAsia="ja-JP"/>
+              </w:rPr>
+              <w:t>{{ row.rev</w:t>
+            </w:r>
+            <w:proofErr w:type="gramEnd"/>
+            <w:r>
+              <w:rPr>
+                <w:lang w:eastAsia="ja-JP"/>
+              </w:rPr>
+              <w:t xml:space="preserve"> }}</w:t>
             </w:r>
           </w:p>
         </w:tc>
@@ -3126,11 +3373,19 @@
                 <w:lang w:val="en-US" w:eastAsia="ja-JP"/>
               </w:rPr>
             </w:pPr>
-            <w:r>
-              <w:rPr>
-                <w:lang w:eastAsia="ja-JP"/>
-              </w:rPr>
-              <w:t>{{ row.desc }}</w:t>
+            <w:proofErr w:type="gramStart"/>
+            <w:r>
+              <w:rPr>
+                <w:lang w:eastAsia="ja-JP"/>
+              </w:rPr>
+              <w:t>{{ row</w:t>
+            </w:r>
+            <w:proofErr w:type="gramEnd"/>
+            <w:r>
+              <w:rPr>
+                <w:lang w:eastAsia="ja-JP"/>
+              </w:rPr>
+              <w:t>.desc }}</w:t>
             </w:r>
           </w:p>
         </w:tc>
@@ -3154,7 +3409,21 @@
               <w:rPr>
                 <w:lang w:val="en-US" w:eastAsia="ja-JP"/>
               </w:rPr>
-              <w:t>{%tr elif row.level==4 %}</w:t>
+              <w:t xml:space="preserve">{%tr elif </w:t>
+            </w:r>
+            <w:proofErr w:type="gramStart"/>
+            <w:r>
+              <w:rPr>
+                <w:lang w:val="en-US" w:eastAsia="ja-JP"/>
+              </w:rPr>
+              <w:t>row.level</w:t>
+            </w:r>
+            <w:proofErr w:type="gramEnd"/>
+            <w:r>
+              <w:rPr>
+                <w:lang w:val="en-US" w:eastAsia="ja-JP"/>
+              </w:rPr>
+              <w:t>==4 %}</w:t>
             </w:r>
           </w:p>
         </w:tc>
@@ -3260,6 +3529,7 @@
                 <w:lang w:val="en-US" w:eastAsia="ja-JP"/>
               </w:rPr>
             </w:pPr>
+            <w:proofErr w:type="gramStart"/>
             <w:r>
               <w:rPr>
                 <w:lang w:val="en-US" w:eastAsia="ja-JP"/>
@@ -3278,6 +3548,7 @@
               </w:rPr>
               <w:t>name</w:t>
             </w:r>
+            <w:proofErr w:type="gramEnd"/>
             <w:r>
               <w:rPr>
                 <w:lang w:val="en-US" w:eastAsia="ja-JP"/>
@@ -3302,11 +3573,19 @@
                 <w:lang w:val="en-US" w:eastAsia="ja-JP"/>
               </w:rPr>
             </w:pPr>
-            <w:r>
-              <w:rPr>
-                <w:lang w:eastAsia="ja-JP"/>
-              </w:rPr>
-              <w:t>{{ row.type }}</w:t>
+            <w:proofErr w:type="gramStart"/>
+            <w:r>
+              <w:rPr>
+                <w:lang w:eastAsia="ja-JP"/>
+              </w:rPr>
+              <w:t>{{ row</w:t>
+            </w:r>
+            <w:proofErr w:type="gramEnd"/>
+            <w:r>
+              <w:rPr>
+                <w:lang w:eastAsia="ja-JP"/>
+              </w:rPr>
+              <w:t>.type }}</w:t>
             </w:r>
           </w:p>
         </w:tc>
@@ -3320,11 +3599,19 @@
                 <w:lang w:val="en-US" w:eastAsia="ja-JP"/>
               </w:rPr>
             </w:pPr>
-            <w:r>
-              <w:rPr>
-                <w:lang w:eastAsia="ja-JP"/>
-              </w:rPr>
-              <w:t>{{ row.rev }}</w:t>
+            <w:proofErr w:type="gramStart"/>
+            <w:r>
+              <w:rPr>
+                <w:lang w:eastAsia="ja-JP"/>
+              </w:rPr>
+              <w:t>{{ row.rev</w:t>
+            </w:r>
+            <w:proofErr w:type="gramEnd"/>
+            <w:r>
+              <w:rPr>
+                <w:lang w:eastAsia="ja-JP"/>
+              </w:rPr>
+              <w:t xml:space="preserve"> }}</w:t>
             </w:r>
           </w:p>
         </w:tc>
@@ -3338,11 +3625,19 @@
                 <w:lang w:val="en-US" w:eastAsia="ja-JP"/>
               </w:rPr>
             </w:pPr>
-            <w:r>
-              <w:rPr>
-                <w:lang w:eastAsia="ja-JP"/>
-              </w:rPr>
-              <w:t>{{ row.desc }}</w:t>
+            <w:proofErr w:type="gramStart"/>
+            <w:r>
+              <w:rPr>
+                <w:lang w:eastAsia="ja-JP"/>
+              </w:rPr>
+              <w:t>{{ row</w:t>
+            </w:r>
+            <w:proofErr w:type="gramEnd"/>
+            <w:r>
+              <w:rPr>
+                <w:lang w:eastAsia="ja-JP"/>
+              </w:rPr>
+              <w:t>.desc }}</w:t>
             </w:r>
           </w:p>
         </w:tc>
@@ -3366,7 +3661,21 @@
               <w:rPr>
                 <w:lang w:val="en-US" w:eastAsia="ja-JP"/>
               </w:rPr>
-              <w:t>{%tr elif row.level==5 %}</w:t>
+              <w:t xml:space="preserve">{%tr elif </w:t>
+            </w:r>
+            <w:proofErr w:type="gramStart"/>
+            <w:r>
+              <w:rPr>
+                <w:lang w:val="en-US" w:eastAsia="ja-JP"/>
+              </w:rPr>
+              <w:t>row.level</w:t>
+            </w:r>
+            <w:proofErr w:type="gramEnd"/>
+            <w:r>
+              <w:rPr>
+                <w:lang w:val="en-US" w:eastAsia="ja-JP"/>
+              </w:rPr>
+              <w:t>==5 %}</w:t>
             </w:r>
           </w:p>
         </w:tc>
@@ -3490,6 +3799,7 @@
                 <w:lang w:val="en-US" w:eastAsia="ja-JP"/>
               </w:rPr>
             </w:pPr>
+            <w:proofErr w:type="gramStart"/>
             <w:r>
               <w:rPr>
                 <w:lang w:val="en-US" w:eastAsia="ja-JP"/>
@@ -3508,6 +3818,7 @@
               </w:rPr>
               <w:t>name</w:t>
             </w:r>
+            <w:proofErr w:type="gramEnd"/>
             <w:r>
               <w:rPr>
                 <w:lang w:val="en-US" w:eastAsia="ja-JP"/>
@@ -3532,11 +3843,19 @@
                 <w:lang w:val="en-US" w:eastAsia="ja-JP"/>
               </w:rPr>
             </w:pPr>
-            <w:r>
-              <w:rPr>
-                <w:lang w:eastAsia="ja-JP"/>
-              </w:rPr>
-              <w:t>{{ row.type }}</w:t>
+            <w:proofErr w:type="gramStart"/>
+            <w:r>
+              <w:rPr>
+                <w:lang w:eastAsia="ja-JP"/>
+              </w:rPr>
+              <w:t>{{ row</w:t>
+            </w:r>
+            <w:proofErr w:type="gramEnd"/>
+            <w:r>
+              <w:rPr>
+                <w:lang w:eastAsia="ja-JP"/>
+              </w:rPr>
+              <w:t>.type }}</w:t>
             </w:r>
           </w:p>
         </w:tc>
@@ -3550,11 +3869,19 @@
                 <w:lang w:val="en-US" w:eastAsia="ja-JP"/>
               </w:rPr>
             </w:pPr>
-            <w:r>
-              <w:rPr>
-                <w:lang w:eastAsia="ja-JP"/>
-              </w:rPr>
-              <w:t>{{ row.rev }}</w:t>
+            <w:proofErr w:type="gramStart"/>
+            <w:r>
+              <w:rPr>
+                <w:lang w:eastAsia="ja-JP"/>
+              </w:rPr>
+              <w:t>{{ row.rev</w:t>
+            </w:r>
+            <w:proofErr w:type="gramEnd"/>
+            <w:r>
+              <w:rPr>
+                <w:lang w:eastAsia="ja-JP"/>
+              </w:rPr>
+              <w:t xml:space="preserve"> }}</w:t>
             </w:r>
           </w:p>
         </w:tc>
@@ -3568,11 +3895,19 @@
                 <w:lang w:val="en-US" w:eastAsia="ja-JP"/>
               </w:rPr>
             </w:pPr>
-            <w:r>
-              <w:rPr>
-                <w:lang w:eastAsia="ja-JP"/>
-              </w:rPr>
-              <w:t>{{ row.desc }}</w:t>
+            <w:proofErr w:type="gramStart"/>
+            <w:r>
+              <w:rPr>
+                <w:lang w:eastAsia="ja-JP"/>
+              </w:rPr>
+              <w:t>{{ row</w:t>
+            </w:r>
+            <w:proofErr w:type="gramEnd"/>
+            <w:r>
+              <w:rPr>
+                <w:lang w:eastAsia="ja-JP"/>
+              </w:rPr>
+              <w:t>.desc }}</w:t>
             </w:r>
           </w:p>
         </w:tc>
@@ -3596,7 +3931,21 @@
               <w:rPr>
                 <w:lang w:val="en-US" w:eastAsia="ja-JP"/>
               </w:rPr>
-              <w:t>{%tr elif row.level==6 %}</w:t>
+              <w:t xml:space="preserve">{%tr elif </w:t>
+            </w:r>
+            <w:proofErr w:type="gramStart"/>
+            <w:r>
+              <w:rPr>
+                <w:lang w:val="en-US" w:eastAsia="ja-JP"/>
+              </w:rPr>
+              <w:t>row.level</w:t>
+            </w:r>
+            <w:proofErr w:type="gramEnd"/>
+            <w:r>
+              <w:rPr>
+                <w:lang w:val="en-US" w:eastAsia="ja-JP"/>
+              </w:rPr>
+              <w:t>==6 %}</w:t>
             </w:r>
           </w:p>
         </w:tc>
@@ -3737,6 +4086,7 @@
                 <w:lang w:val="en-US" w:eastAsia="ja-JP"/>
               </w:rPr>
             </w:pPr>
+            <w:proofErr w:type="gramStart"/>
             <w:r>
               <w:rPr>
                 <w:lang w:val="en-US" w:eastAsia="ja-JP"/>
@@ -3755,6 +4105,7 @@
               </w:rPr>
               <w:t>name</w:t>
             </w:r>
+            <w:proofErr w:type="gramEnd"/>
             <w:r>
               <w:rPr>
                 <w:lang w:val="en-US" w:eastAsia="ja-JP"/>
@@ -3779,11 +4130,19 @@
                 <w:lang w:val="en-US" w:eastAsia="ja-JP"/>
               </w:rPr>
             </w:pPr>
-            <w:r>
-              <w:rPr>
-                <w:lang w:eastAsia="ja-JP"/>
-              </w:rPr>
-              <w:t>{{ row.type }}</w:t>
+            <w:proofErr w:type="gramStart"/>
+            <w:r>
+              <w:rPr>
+                <w:lang w:eastAsia="ja-JP"/>
+              </w:rPr>
+              <w:t>{{ row</w:t>
+            </w:r>
+            <w:proofErr w:type="gramEnd"/>
+            <w:r>
+              <w:rPr>
+                <w:lang w:eastAsia="ja-JP"/>
+              </w:rPr>
+              <w:t>.type }}</w:t>
             </w:r>
           </w:p>
         </w:tc>
@@ -3797,11 +4156,19 @@
                 <w:lang w:val="en-US" w:eastAsia="ja-JP"/>
               </w:rPr>
             </w:pPr>
-            <w:r>
-              <w:rPr>
-                <w:lang w:eastAsia="ja-JP"/>
-              </w:rPr>
-              <w:t>{{ row.rev }}</w:t>
+            <w:proofErr w:type="gramStart"/>
+            <w:r>
+              <w:rPr>
+                <w:lang w:eastAsia="ja-JP"/>
+              </w:rPr>
+              <w:t>{{ row.rev</w:t>
+            </w:r>
+            <w:proofErr w:type="gramEnd"/>
+            <w:r>
+              <w:rPr>
+                <w:lang w:eastAsia="ja-JP"/>
+              </w:rPr>
+              <w:t xml:space="preserve"> }}</w:t>
             </w:r>
           </w:p>
         </w:tc>
@@ -3815,11 +4182,19 @@
                 <w:lang w:val="en-US" w:eastAsia="ja-JP"/>
               </w:rPr>
             </w:pPr>
-            <w:r>
-              <w:rPr>
-                <w:lang w:eastAsia="ja-JP"/>
-              </w:rPr>
-              <w:t>{{ row.desc }}</w:t>
+            <w:proofErr w:type="gramStart"/>
+            <w:r>
+              <w:rPr>
+                <w:lang w:eastAsia="ja-JP"/>
+              </w:rPr>
+              <w:t>{{ row</w:t>
+            </w:r>
+            <w:proofErr w:type="gramEnd"/>
+            <w:r>
+              <w:rPr>
+                <w:lang w:eastAsia="ja-JP"/>
+              </w:rPr>
+              <w:t>.desc }}</w:t>
             </w:r>
           </w:p>
         </w:tc>
@@ -3990,7 +4365,20 @@
           <w:lang w:val="en-US" w:eastAsia="ja-JP"/>
         </w:rPr>
         <w:lastRenderedPageBreak/>
-        <w:t xml:space="preserve">{% </w:t>
+        <w:t>{%</w:t>
+      </w:r>
+      <w:r>
+        <w:rPr>
+          <w:lang w:val="en-US" w:eastAsia="ja-JP"/>
+        </w:rPr>
+        <w:t>p</w:t>
+      </w:r>
+      <w:r>
+        <w:rPr>
+          <w:rFonts w:hint="eastAsia"/>
+          <w:lang w:val="en-US" w:eastAsia="ja-JP"/>
+        </w:rPr>
+        <w:t xml:space="preserve"> </w:t>
       </w:r>
       <w:r>
         <w:rPr>

</xml_diff>

<commit_message>
improve example 2: add possibility to scale inserted images and fix template
</commit_message>
<xml_diff>
--- a/examples/excel_example2/LAPTOP functional specification template.docx
+++ b/examples/excel_example2/LAPTOP functional specification template.docx
@@ -1531,7 +1531,6 @@
           <w:lang w:val="en-US" w:eastAsia="ja-JP"/>
         </w:rPr>
       </w:pPr>
-      <w:proofErr w:type="gramStart"/>
       <w:r>
         <w:rPr>
           <w:rFonts w:hint="eastAsia"/>
@@ -1543,16 +1542,8 @@
         <w:rPr>
           <w:lang w:val="en-US" w:eastAsia="ja-JP"/>
         </w:rPr>
-        <w:t xml:space="preserve"> f</w:t>
+        <w:t xml:space="preserve"> f.</w:t>
       </w:r>
-      <w:proofErr w:type="gramEnd"/>
-      <w:r>
-        <w:rPr>
-          <w:lang w:val="en-US" w:eastAsia="ja-JP"/>
-        </w:rPr>
-        <w:t>.</w:t>
-      </w:r>
-      <w:proofErr w:type="gramStart"/>
       <w:r>
         <w:rPr>
           <w:rFonts w:hint="eastAsia"/>
@@ -1571,15 +1562,7 @@
           <w:rFonts w:hint="eastAsia"/>
           <w:lang w:val="en-US" w:eastAsia="ja-JP"/>
         </w:rPr>
-        <w:t>}</w:t>
-      </w:r>
-      <w:proofErr w:type="gramEnd"/>
-      <w:r>
-        <w:rPr>
-          <w:rFonts w:hint="eastAsia"/>
-          <w:lang w:val="en-US" w:eastAsia="ja-JP"/>
-        </w:rPr>
-        <w:t>}</w:t>
+        <w:t>}}</w:t>
       </w:r>
       <w:bookmarkEnd w:id="0"/>
       <w:bookmarkEnd w:id="1"/>
@@ -1616,6 +1599,9 @@
         <w:gridCol w:w="1820"/>
       </w:tblGrid>
       <w:tr>
+        <w:trPr>
+          <w:tblHeader/>
+        </w:trPr>
         <w:tc>
           <w:tcPr>
             <w:tcW w:w="1840" w:type="dxa"/>
@@ -1775,7 +1761,7 @@
               </w:rPr>
               <w:t xml:space="preserve"> for r in </w:t>
             </w:r>
-            <w:proofErr w:type="gramStart"/>
+            <w:proofErr w:type="spellStart"/>
             <w:r>
               <w:rPr>
                 <w:lang w:val="en-US"/>
@@ -1788,7 +1774,7 @@
               </w:rPr>
               <w:t>.history</w:t>
             </w:r>
-            <w:proofErr w:type="gramEnd"/>
+            <w:proofErr w:type="spellEnd"/>
             <w:r>
               <w:rPr>
                 <w:lang w:val="en-US"/>
@@ -1883,19 +1869,25 @@
                 <w:lang w:val="en-US"/>
               </w:rPr>
             </w:pPr>
-            <w:proofErr w:type="gramStart"/>
-            <w:r>
-              <w:rPr>
-                <w:lang w:val="en-US"/>
-              </w:rPr>
-              <w:t>{{ r</w:t>
-            </w:r>
-            <w:proofErr w:type="gramEnd"/>
-            <w:r>
-              <w:rPr>
-                <w:lang w:val="en-US"/>
-              </w:rPr>
-              <w:t>.author }}</w:t>
+            <w:r>
+              <w:rPr>
+                <w:lang w:val="en-US"/>
+              </w:rPr>
+              <w:t xml:space="preserve">{{ </w:t>
+            </w:r>
+            <w:proofErr w:type="spellStart"/>
+            <w:r>
+              <w:rPr>
+                <w:lang w:val="en-US"/>
+              </w:rPr>
+              <w:t>r.author</w:t>
+            </w:r>
+            <w:proofErr w:type="spellEnd"/>
+            <w:r>
+              <w:rPr>
+                <w:lang w:val="en-US"/>
+              </w:rPr>
+              <w:t xml:space="preserve"> }}</w:t>
             </w:r>
           </w:p>
         </w:tc>
@@ -1918,19 +1910,25 @@
                 <w:lang w:val="en-US"/>
               </w:rPr>
             </w:pPr>
-            <w:proofErr w:type="gramStart"/>
-            <w:r>
-              <w:rPr>
-                <w:lang w:val="en-US"/>
-              </w:rPr>
-              <w:t>{{ r</w:t>
-            </w:r>
-            <w:proofErr w:type="gramEnd"/>
-            <w:r>
-              <w:rPr>
-                <w:lang w:val="en-US"/>
-              </w:rPr>
-              <w:t>.version }}</w:t>
+            <w:r>
+              <w:rPr>
+                <w:lang w:val="en-US"/>
+              </w:rPr>
+              <w:t xml:space="preserve">{{ </w:t>
+            </w:r>
+            <w:proofErr w:type="spellStart"/>
+            <w:r>
+              <w:rPr>
+                <w:lang w:val="en-US"/>
+              </w:rPr>
+              <w:t>r.version</w:t>
+            </w:r>
+            <w:proofErr w:type="spellEnd"/>
+            <w:r>
+              <w:rPr>
+                <w:lang w:val="en-US"/>
+              </w:rPr>
+              <w:t xml:space="preserve"> }}</w:t>
             </w:r>
           </w:p>
         </w:tc>
@@ -1951,19 +1949,25 @@
                 <w:lang w:val="en-US"/>
               </w:rPr>
             </w:pPr>
-            <w:proofErr w:type="gramStart"/>
-            <w:r>
-              <w:rPr>
-                <w:lang w:val="en-US"/>
-              </w:rPr>
-              <w:t>{{ r</w:t>
-            </w:r>
-            <w:proofErr w:type="gramEnd"/>
-            <w:r>
-              <w:rPr>
-                <w:lang w:val="en-US"/>
-              </w:rPr>
-              <w:t>.date }}</w:t>
+            <w:r>
+              <w:rPr>
+                <w:lang w:val="en-US"/>
+              </w:rPr>
+              <w:t xml:space="preserve">{{ </w:t>
+            </w:r>
+            <w:proofErr w:type="spellStart"/>
+            <w:r>
+              <w:rPr>
+                <w:lang w:val="en-US"/>
+              </w:rPr>
+              <w:t>r.date</w:t>
+            </w:r>
+            <w:proofErr w:type="spellEnd"/>
+            <w:r>
+              <w:rPr>
+                <w:lang w:val="en-US"/>
+              </w:rPr>
+              <w:t xml:space="preserve"> }}</w:t>
             </w:r>
           </w:p>
         </w:tc>
@@ -1984,19 +1988,25 @@
                 <w:lang w:val="en-US"/>
               </w:rPr>
             </w:pPr>
-            <w:proofErr w:type="gramStart"/>
-            <w:r>
-              <w:rPr>
-                <w:lang w:val="en-US"/>
-              </w:rPr>
-              <w:t>{{ r</w:t>
-            </w:r>
-            <w:proofErr w:type="gramEnd"/>
-            <w:r>
-              <w:rPr>
-                <w:lang w:val="en-US"/>
-              </w:rPr>
-              <w:t>.action }}</w:t>
+            <w:r>
+              <w:rPr>
+                <w:lang w:val="en-US"/>
+              </w:rPr>
+              <w:t xml:space="preserve">{{ </w:t>
+            </w:r>
+            <w:proofErr w:type="spellStart"/>
+            <w:r>
+              <w:rPr>
+                <w:lang w:val="en-US"/>
+              </w:rPr>
+              <w:t>r.action</w:t>
+            </w:r>
+            <w:proofErr w:type="spellEnd"/>
+            <w:r>
+              <w:rPr>
+                <w:lang w:val="en-US"/>
+              </w:rPr>
+              <w:t xml:space="preserve"> }}</w:t>
             </w:r>
           </w:p>
         </w:tc>
@@ -2028,14 +2038,14 @@
               </w:rPr>
               <w:t xml:space="preserve">{%p for action in </w:t>
             </w:r>
-            <w:proofErr w:type="gramStart"/>
+            <w:proofErr w:type="spellStart"/>
             <w:r>
               <w:rPr>
                 <w:lang w:val="en-US"/>
               </w:rPr>
               <w:t>r.desc</w:t>
             </w:r>
-            <w:proofErr w:type="gramEnd"/>
+            <w:proofErr w:type="spellEnd"/>
             <w:r>
               <w:rPr>
                 <w:lang w:val="en-US"/>
@@ -2055,7 +2065,6 @@
                 <w:lang w:val="en-US"/>
               </w:rPr>
             </w:pPr>
-            <w:proofErr w:type="gramStart"/>
             <w:r>
               <w:rPr>
                 <w:lang w:val="en-US"/>
@@ -2068,7 +2077,6 @@
               </w:rPr>
               <w:t>.name</w:t>
             </w:r>
-            <w:proofErr w:type="gramEnd"/>
             <w:r>
               <w:rPr>
                 <w:lang w:val="en-US"/>
@@ -2092,7 +2100,21 @@
               <w:rPr>
                 <w:lang w:val="en-US"/>
               </w:rPr>
-              <w:t>{%p endfor %}</w:t>
+              <w:t xml:space="preserve">{%p </w:t>
+            </w:r>
+            <w:proofErr w:type="spellStart"/>
+            <w:r>
+              <w:rPr>
+                <w:lang w:val="en-US"/>
+              </w:rPr>
+              <w:t>endfor</w:t>
+            </w:r>
+            <w:proofErr w:type="spellEnd"/>
+            <w:r>
+              <w:rPr>
+                <w:lang w:val="en-US"/>
+              </w:rPr>
+              <w:t xml:space="preserve"> %}</w:t>
             </w:r>
           </w:p>
         </w:tc>
@@ -2138,7 +2160,21 @@
               <w:rPr>
                 <w:lang w:val="en-US"/>
               </w:rPr>
-              <w:t>{%tr endfor %}</w:t>
+              <w:t xml:space="preserve">{%tr </w:t>
+            </w:r>
+            <w:proofErr w:type="spellStart"/>
+            <w:r>
+              <w:rPr>
+                <w:lang w:val="en-US"/>
+              </w:rPr>
+              <w:t>endfor</w:t>
+            </w:r>
+            <w:proofErr w:type="spellEnd"/>
+            <w:r>
+              <w:rPr>
+                <w:lang w:val="en-US"/>
+              </w:rPr>
+              <w:t xml:space="preserve"> %}</w:t>
             </w:r>
           </w:p>
         </w:tc>
@@ -2260,7 +2296,6 @@
           <w:lang w:val="en-US" w:eastAsia="ja-JP"/>
         </w:rPr>
       </w:pPr>
-      <w:proofErr w:type="gramStart"/>
       <w:r>
         <w:rPr>
           <w:rFonts w:hint="eastAsia"/>
@@ -2276,18 +2311,17 @@
           <w:iCs/>
           <w:lang w:val="en-US" w:eastAsia="ja-JP"/>
         </w:rPr>
-        <w:t xml:space="preserve"> f</w:t>
+        <w:t xml:space="preserve"> </w:t>
       </w:r>
-      <w:proofErr w:type="gramEnd"/>
+      <w:proofErr w:type="spellStart"/>
       <w:r>
         <w:rPr>
           <w:i/>
           <w:iCs/>
           <w:lang w:val="en-US" w:eastAsia="ja-JP"/>
         </w:rPr>
-        <w:t>.</w:t>
+        <w:t>f.</w:t>
       </w:r>
-      <w:proofErr w:type="gramStart"/>
       <w:r>
         <w:rPr>
           <w:rFonts w:hint="eastAsia"/>
@@ -2297,6 +2331,7 @@
         </w:rPr>
         <w:t>description</w:t>
       </w:r>
+      <w:proofErr w:type="spellEnd"/>
       <w:r>
         <w:rPr>
           <w:i/>
@@ -2312,17 +2347,7 @@
           <w:iCs/>
           <w:lang w:val="en-US" w:eastAsia="ja-JP"/>
         </w:rPr>
-        <w:t>}</w:t>
-      </w:r>
-      <w:proofErr w:type="gramEnd"/>
-      <w:r>
-        <w:rPr>
-          <w:rFonts w:hint="eastAsia"/>
-          <w:i/>
-          <w:iCs/>
-          <w:lang w:val="en-US" w:eastAsia="ja-JP"/>
-        </w:rPr>
-        <w:t>}</w:t>
+        <w:t>}}</w:t>
       </w:r>
     </w:p>
     <w:p>
@@ -2352,7 +2377,6 @@
           <w:lang w:val="en-US" w:eastAsia="ja-JP"/>
         </w:rPr>
       </w:pPr>
-      <w:proofErr w:type="gramStart"/>
       <w:r>
         <w:rPr>
           <w:rFonts w:hint="eastAsia"/>
@@ -2368,18 +2392,17 @@
           <w:iCs/>
           <w:lang w:val="en-US" w:eastAsia="ja-JP"/>
         </w:rPr>
-        <w:t xml:space="preserve"> f</w:t>
+        <w:t xml:space="preserve"> </w:t>
       </w:r>
-      <w:proofErr w:type="gramEnd"/>
+      <w:proofErr w:type="spellStart"/>
       <w:r>
         <w:rPr>
           <w:i/>
           <w:iCs/>
           <w:lang w:val="en-US" w:eastAsia="ja-JP"/>
         </w:rPr>
-        <w:t>.</w:t>
+        <w:t>f.</w:t>
       </w:r>
-      <w:proofErr w:type="gramStart"/>
       <w:r>
         <w:rPr>
           <w:rFonts w:hint="eastAsia"/>
@@ -2389,6 +2412,7 @@
         </w:rPr>
         <w:t>diagram</w:t>
       </w:r>
+      <w:proofErr w:type="spellEnd"/>
       <w:r>
         <w:rPr>
           <w:i/>
@@ -2404,18 +2428,26 @@
           <w:iCs/>
           <w:lang w:val="en-US" w:eastAsia="ja-JP"/>
         </w:rPr>
-        <w:t>}</w:t>
+        <w:t>}}</w:t>
       </w:r>
-      <w:proofErr w:type="gramEnd"/>
       <w:r>
         <w:rPr>
-          <w:rFonts w:hint="eastAsia"/>
           <w:i/>
           <w:iCs/>
           <w:lang w:val="en-US" w:eastAsia="ja-JP"/>
         </w:rPr>
-        <w:t>}</w:t>
+        <w:br w:type="page"/>
       </w:r>
+    </w:p>
+    <w:p>
+      <w:pPr>
+        <w:jc w:val="center"/>
+        <w:rPr>
+          <w:i/>
+          <w:iCs/>
+          <w:lang w:val="en-US" w:eastAsia="ja-JP"/>
+        </w:rPr>
+      </w:pPr>
     </w:p>
     <w:p>
       <w:pPr>
@@ -2430,7 +2462,6 @@
         <w:rPr>
           <w:lang w:val="en-US"/>
         </w:rPr>
-        <w:lastRenderedPageBreak/>
         <w:t>Specificat</w:t>
       </w:r>
       <w:r>
@@ -2480,6 +2511,9 @@
         <w:gridCol w:w="6514"/>
       </w:tblGrid>
       <w:tr>
+        <w:trPr>
+          <w:tblHeader/>
+        </w:trPr>
         <w:tc>
           <w:tcPr>
             <w:tcW w:w="5227" w:type="dxa"/>
@@ -2597,14 +2631,14 @@
               </w:rPr>
               <w:t xml:space="preserve">{%tr for row in </w:t>
             </w:r>
-            <w:proofErr w:type="gramStart"/>
+            <w:proofErr w:type="spellStart"/>
             <w:r>
               <w:rPr>
                 <w:lang w:val="en-US" w:eastAsia="ja-JP"/>
               </w:rPr>
               <w:t>f.tabrow</w:t>
             </w:r>
-            <w:proofErr w:type="gramEnd"/>
+            <w:proofErr w:type="spellEnd"/>
             <w:r>
               <w:rPr>
                 <w:lang w:val="en-US" w:eastAsia="ja-JP"/>
@@ -2671,14 +2705,14 @@
               </w:rPr>
               <w:t xml:space="preserve">{%tr if </w:t>
             </w:r>
-            <w:proofErr w:type="gramStart"/>
+            <w:proofErr w:type="spellStart"/>
             <w:r>
               <w:rPr>
                 <w:lang w:val="en-US" w:eastAsia="ja-JP"/>
               </w:rPr>
               <w:t>row.level</w:t>
             </w:r>
-            <w:proofErr w:type="gramEnd"/>
+            <w:proofErr w:type="spellEnd"/>
             <w:r>
               <w:rPr>
                 <w:lang w:val="en-US" w:eastAsia="ja-JP"/>
@@ -2746,7 +2780,6 @@
                 <w:lang w:eastAsia="ja-JP"/>
               </w:rPr>
             </w:pPr>
-            <w:proofErr w:type="gramStart"/>
             <w:r>
               <w:rPr>
                 <w:lang w:eastAsia="ja-JP"/>
@@ -2765,7 +2798,6 @@
               </w:rPr>
               <w:t>name</w:t>
             </w:r>
-            <w:proofErr w:type="gramEnd"/>
             <w:r>
               <w:rPr>
                 <w:lang w:eastAsia="ja-JP"/>
@@ -2790,7 +2822,6 @@
                 <w:lang w:eastAsia="ja-JP"/>
               </w:rPr>
             </w:pPr>
-            <w:proofErr w:type="gramStart"/>
             <w:r>
               <w:rPr>
                 <w:lang w:eastAsia="ja-JP"/>
@@ -2801,14 +2832,14 @@
               <w:rPr>
                 <w:lang w:eastAsia="ja-JP"/>
               </w:rPr>
-              <w:t xml:space="preserve"> row</w:t>
-            </w:r>
-            <w:proofErr w:type="gramEnd"/>
-            <w:r>
-              <w:rPr>
-                <w:lang w:eastAsia="ja-JP"/>
-              </w:rPr>
-              <w:t>.</w:t>
+              <w:t xml:space="preserve"> </w:t>
+            </w:r>
+            <w:proofErr w:type="spellStart"/>
+            <w:r>
+              <w:rPr>
+                <w:lang w:eastAsia="ja-JP"/>
+              </w:rPr>
+              <w:t>row.</w:t>
             </w:r>
             <w:r>
               <w:rPr>
@@ -2816,6 +2847,7 @@
               </w:rPr>
               <w:t>type</w:t>
             </w:r>
+            <w:proofErr w:type="spellEnd"/>
             <w:r>
               <w:rPr>
                 <w:lang w:eastAsia="ja-JP"/>
@@ -2840,7 +2872,6 @@
                 <w:lang w:eastAsia="ja-JP"/>
               </w:rPr>
             </w:pPr>
-            <w:proofErr w:type="gramStart"/>
             <w:r>
               <w:rPr>
                 <w:lang w:eastAsia="ja-JP"/>
@@ -2851,7 +2882,14 @@
               <w:rPr>
                 <w:lang w:eastAsia="ja-JP"/>
               </w:rPr>
-              <w:t xml:space="preserve"> row.</w:t>
+              <w:t xml:space="preserve"> </w:t>
+            </w:r>
+            <w:proofErr w:type="spellStart"/>
+            <w:r>
+              <w:rPr>
+                <w:lang w:eastAsia="ja-JP"/>
+              </w:rPr>
+              <w:t>row.</w:t>
             </w:r>
             <w:r>
               <w:rPr>
@@ -2859,7 +2897,7 @@
               </w:rPr>
               <w:t>rev</w:t>
             </w:r>
-            <w:proofErr w:type="gramEnd"/>
+            <w:proofErr w:type="spellEnd"/>
             <w:r>
               <w:rPr>
                 <w:lang w:eastAsia="ja-JP"/>
@@ -2884,7 +2922,6 @@
                 <w:lang w:eastAsia="ja-JP"/>
               </w:rPr>
             </w:pPr>
-            <w:proofErr w:type="gramStart"/>
             <w:r>
               <w:rPr>
                 <w:lang w:eastAsia="ja-JP"/>
@@ -2895,14 +2932,14 @@
               <w:rPr>
                 <w:lang w:eastAsia="ja-JP"/>
               </w:rPr>
-              <w:t xml:space="preserve"> row</w:t>
-            </w:r>
-            <w:proofErr w:type="gramEnd"/>
-            <w:r>
-              <w:rPr>
-                <w:lang w:eastAsia="ja-JP"/>
-              </w:rPr>
-              <w:t>.</w:t>
+              <w:t xml:space="preserve"> </w:t>
+            </w:r>
+            <w:proofErr w:type="spellStart"/>
+            <w:r>
+              <w:rPr>
+                <w:lang w:eastAsia="ja-JP"/>
+              </w:rPr>
+              <w:t>row.</w:t>
             </w:r>
             <w:r>
               <w:rPr>
@@ -2910,6 +2947,7 @@
               </w:rPr>
               <w:t>desc</w:t>
             </w:r>
+            <w:proofErr w:type="spellEnd"/>
             <w:r>
               <w:rPr>
                 <w:lang w:eastAsia="ja-JP"/>
@@ -2950,16 +2988,30 @@
               <w:rPr>
                 <w:lang w:val="en-US" w:eastAsia="ja-JP"/>
               </w:rPr>
-              <w:t xml:space="preserve">{%tr elif </w:t>
-            </w:r>
-            <w:proofErr w:type="gramStart"/>
+              <w:t xml:space="preserve">{%tr </w:t>
+            </w:r>
+            <w:proofErr w:type="spellStart"/>
+            <w:r>
+              <w:rPr>
+                <w:lang w:val="en-US" w:eastAsia="ja-JP"/>
+              </w:rPr>
+              <w:t>elif</w:t>
+            </w:r>
+            <w:proofErr w:type="spellEnd"/>
+            <w:r>
+              <w:rPr>
+                <w:lang w:val="en-US" w:eastAsia="ja-JP"/>
+              </w:rPr>
+              <w:t xml:space="preserve"> </w:t>
+            </w:r>
+            <w:proofErr w:type="spellStart"/>
             <w:r>
               <w:rPr>
                 <w:lang w:val="en-US" w:eastAsia="ja-JP"/>
               </w:rPr>
               <w:t>row.level</w:t>
             </w:r>
-            <w:proofErr w:type="gramEnd"/>
+            <w:proofErr w:type="spellEnd"/>
             <w:r>
               <w:rPr>
                 <w:lang w:val="en-US" w:eastAsia="ja-JP"/>
@@ -3039,7 +3091,6 @@
                 <w:lang w:val="en-US" w:eastAsia="ja-JP"/>
               </w:rPr>
             </w:pPr>
-            <w:proofErr w:type="gramStart"/>
             <w:r>
               <w:rPr>
                 <w:lang w:val="en-US" w:eastAsia="ja-JP"/>
@@ -3058,7 +3109,6 @@
               </w:rPr>
               <w:t>name</w:t>
             </w:r>
-            <w:proofErr w:type="gramEnd"/>
             <w:r>
               <w:rPr>
                 <w:lang w:val="en-US" w:eastAsia="ja-JP"/>
@@ -3083,19 +3133,25 @@
                 <w:lang w:val="en-US" w:eastAsia="ja-JP"/>
               </w:rPr>
             </w:pPr>
-            <w:proofErr w:type="gramStart"/>
-            <w:r>
-              <w:rPr>
-                <w:lang w:eastAsia="ja-JP"/>
-              </w:rPr>
-              <w:t>{{ row</w:t>
-            </w:r>
-            <w:proofErr w:type="gramEnd"/>
-            <w:r>
-              <w:rPr>
-                <w:lang w:eastAsia="ja-JP"/>
-              </w:rPr>
-              <w:t>.type }}</w:t>
+            <w:r>
+              <w:rPr>
+                <w:lang w:eastAsia="ja-JP"/>
+              </w:rPr>
+              <w:t xml:space="preserve">{{ </w:t>
+            </w:r>
+            <w:proofErr w:type="spellStart"/>
+            <w:r>
+              <w:rPr>
+                <w:lang w:eastAsia="ja-JP"/>
+              </w:rPr>
+              <w:t>row.type</w:t>
+            </w:r>
+            <w:proofErr w:type="spellEnd"/>
+            <w:r>
+              <w:rPr>
+                <w:lang w:eastAsia="ja-JP"/>
+              </w:rPr>
+              <w:t xml:space="preserve"> }}</w:t>
             </w:r>
           </w:p>
         </w:tc>
@@ -3109,14 +3165,20 @@
                 <w:lang w:val="en-US" w:eastAsia="ja-JP"/>
               </w:rPr>
             </w:pPr>
-            <w:proofErr w:type="gramStart"/>
-            <w:r>
-              <w:rPr>
-                <w:lang w:eastAsia="ja-JP"/>
-              </w:rPr>
-              <w:t>{{ row.rev</w:t>
-            </w:r>
-            <w:proofErr w:type="gramEnd"/>
+            <w:r>
+              <w:rPr>
+                <w:lang w:eastAsia="ja-JP"/>
+              </w:rPr>
+              <w:t xml:space="preserve">{{ </w:t>
+            </w:r>
+            <w:proofErr w:type="spellStart"/>
+            <w:r>
+              <w:rPr>
+                <w:lang w:eastAsia="ja-JP"/>
+              </w:rPr>
+              <w:t>row.rev</w:t>
+            </w:r>
+            <w:proofErr w:type="spellEnd"/>
             <w:r>
               <w:rPr>
                 <w:lang w:eastAsia="ja-JP"/>
@@ -3135,19 +3197,25 @@
                 <w:lang w:val="en-US" w:eastAsia="ja-JP"/>
               </w:rPr>
             </w:pPr>
-            <w:proofErr w:type="gramStart"/>
-            <w:r>
-              <w:rPr>
-                <w:lang w:eastAsia="ja-JP"/>
-              </w:rPr>
-              <w:t>{{ row</w:t>
-            </w:r>
-            <w:proofErr w:type="gramEnd"/>
-            <w:r>
-              <w:rPr>
-                <w:lang w:eastAsia="ja-JP"/>
-              </w:rPr>
-              <w:t>.desc }}</w:t>
+            <w:r>
+              <w:rPr>
+                <w:lang w:eastAsia="ja-JP"/>
+              </w:rPr>
+              <w:t xml:space="preserve">{{ </w:t>
+            </w:r>
+            <w:proofErr w:type="spellStart"/>
+            <w:r>
+              <w:rPr>
+                <w:lang w:eastAsia="ja-JP"/>
+              </w:rPr>
+              <w:t>row.desc</w:t>
+            </w:r>
+            <w:proofErr w:type="spellEnd"/>
+            <w:r>
+              <w:rPr>
+                <w:lang w:eastAsia="ja-JP"/>
+              </w:rPr>
+              <w:t xml:space="preserve"> }}</w:t>
             </w:r>
           </w:p>
         </w:tc>
@@ -3171,16 +3239,30 @@
               <w:rPr>
                 <w:lang w:val="en-US" w:eastAsia="ja-JP"/>
               </w:rPr>
-              <w:t xml:space="preserve">{%tr elif </w:t>
-            </w:r>
-            <w:proofErr w:type="gramStart"/>
+              <w:t xml:space="preserve">{%tr </w:t>
+            </w:r>
+            <w:proofErr w:type="spellStart"/>
+            <w:r>
+              <w:rPr>
+                <w:lang w:val="en-US" w:eastAsia="ja-JP"/>
+              </w:rPr>
+              <w:t>elif</w:t>
+            </w:r>
+            <w:proofErr w:type="spellEnd"/>
+            <w:r>
+              <w:rPr>
+                <w:lang w:val="en-US" w:eastAsia="ja-JP"/>
+              </w:rPr>
+              <w:t xml:space="preserve"> </w:t>
+            </w:r>
+            <w:proofErr w:type="spellStart"/>
             <w:r>
               <w:rPr>
                 <w:lang w:val="en-US" w:eastAsia="ja-JP"/>
               </w:rPr>
               <w:t>row.level</w:t>
             </w:r>
-            <w:proofErr w:type="gramEnd"/>
+            <w:proofErr w:type="spellEnd"/>
             <w:r>
               <w:rPr>
                 <w:lang w:val="en-US" w:eastAsia="ja-JP"/>
@@ -3277,7 +3359,6 @@
                 <w:lang w:val="en-US" w:eastAsia="ja-JP"/>
               </w:rPr>
             </w:pPr>
-            <w:proofErr w:type="gramStart"/>
             <w:r>
               <w:rPr>
                 <w:lang w:val="en-US" w:eastAsia="ja-JP"/>
@@ -3296,7 +3377,6 @@
               </w:rPr>
               <w:t>name</w:t>
             </w:r>
-            <w:proofErr w:type="gramEnd"/>
             <w:r>
               <w:rPr>
                 <w:lang w:val="en-US" w:eastAsia="ja-JP"/>
@@ -3321,19 +3401,25 @@
                 <w:lang w:val="en-US" w:eastAsia="ja-JP"/>
               </w:rPr>
             </w:pPr>
-            <w:proofErr w:type="gramStart"/>
-            <w:r>
-              <w:rPr>
-                <w:lang w:eastAsia="ja-JP"/>
-              </w:rPr>
-              <w:t>{{ row</w:t>
-            </w:r>
-            <w:proofErr w:type="gramEnd"/>
-            <w:r>
-              <w:rPr>
-                <w:lang w:eastAsia="ja-JP"/>
-              </w:rPr>
-              <w:t>.type }}</w:t>
+            <w:r>
+              <w:rPr>
+                <w:lang w:eastAsia="ja-JP"/>
+              </w:rPr>
+              <w:t xml:space="preserve">{{ </w:t>
+            </w:r>
+            <w:proofErr w:type="spellStart"/>
+            <w:r>
+              <w:rPr>
+                <w:lang w:eastAsia="ja-JP"/>
+              </w:rPr>
+              <w:t>row.type</w:t>
+            </w:r>
+            <w:proofErr w:type="spellEnd"/>
+            <w:r>
+              <w:rPr>
+                <w:lang w:eastAsia="ja-JP"/>
+              </w:rPr>
+              <w:t xml:space="preserve"> }}</w:t>
             </w:r>
           </w:p>
         </w:tc>
@@ -3347,14 +3433,20 @@
                 <w:lang w:val="en-US" w:eastAsia="ja-JP"/>
               </w:rPr>
             </w:pPr>
-            <w:proofErr w:type="gramStart"/>
-            <w:r>
-              <w:rPr>
-                <w:lang w:eastAsia="ja-JP"/>
-              </w:rPr>
-              <w:t>{{ row.rev</w:t>
-            </w:r>
-            <w:proofErr w:type="gramEnd"/>
+            <w:r>
+              <w:rPr>
+                <w:lang w:eastAsia="ja-JP"/>
+              </w:rPr>
+              <w:t xml:space="preserve">{{ </w:t>
+            </w:r>
+            <w:proofErr w:type="spellStart"/>
+            <w:r>
+              <w:rPr>
+                <w:lang w:eastAsia="ja-JP"/>
+              </w:rPr>
+              <w:t>row.rev</w:t>
+            </w:r>
+            <w:proofErr w:type="spellEnd"/>
             <w:r>
               <w:rPr>
                 <w:lang w:eastAsia="ja-JP"/>
@@ -3373,19 +3465,25 @@
                 <w:lang w:val="en-US" w:eastAsia="ja-JP"/>
               </w:rPr>
             </w:pPr>
-            <w:proofErr w:type="gramStart"/>
-            <w:r>
-              <w:rPr>
-                <w:lang w:eastAsia="ja-JP"/>
-              </w:rPr>
-              <w:t>{{ row</w:t>
-            </w:r>
-            <w:proofErr w:type="gramEnd"/>
-            <w:r>
-              <w:rPr>
-                <w:lang w:eastAsia="ja-JP"/>
-              </w:rPr>
-              <w:t>.desc }}</w:t>
+            <w:r>
+              <w:rPr>
+                <w:lang w:eastAsia="ja-JP"/>
+              </w:rPr>
+              <w:t xml:space="preserve">{{ </w:t>
+            </w:r>
+            <w:proofErr w:type="spellStart"/>
+            <w:r>
+              <w:rPr>
+                <w:lang w:eastAsia="ja-JP"/>
+              </w:rPr>
+              <w:t>row.desc</w:t>
+            </w:r>
+            <w:proofErr w:type="spellEnd"/>
+            <w:r>
+              <w:rPr>
+                <w:lang w:eastAsia="ja-JP"/>
+              </w:rPr>
+              <w:t xml:space="preserve"> }}</w:t>
             </w:r>
           </w:p>
         </w:tc>
@@ -3409,16 +3507,30 @@
               <w:rPr>
                 <w:lang w:val="en-US" w:eastAsia="ja-JP"/>
               </w:rPr>
-              <w:t xml:space="preserve">{%tr elif </w:t>
-            </w:r>
-            <w:proofErr w:type="gramStart"/>
+              <w:t xml:space="preserve">{%tr </w:t>
+            </w:r>
+            <w:proofErr w:type="spellStart"/>
+            <w:r>
+              <w:rPr>
+                <w:lang w:val="en-US" w:eastAsia="ja-JP"/>
+              </w:rPr>
+              <w:t>elif</w:t>
+            </w:r>
+            <w:proofErr w:type="spellEnd"/>
+            <w:r>
+              <w:rPr>
+                <w:lang w:val="en-US" w:eastAsia="ja-JP"/>
+              </w:rPr>
+              <w:t xml:space="preserve"> </w:t>
+            </w:r>
+            <w:proofErr w:type="spellStart"/>
             <w:r>
               <w:rPr>
                 <w:lang w:val="en-US" w:eastAsia="ja-JP"/>
               </w:rPr>
               <w:t>row.level</w:t>
             </w:r>
-            <w:proofErr w:type="gramEnd"/>
+            <w:proofErr w:type="spellEnd"/>
             <w:r>
               <w:rPr>
                 <w:lang w:val="en-US" w:eastAsia="ja-JP"/>
@@ -3529,7 +3641,6 @@
                 <w:lang w:val="en-US" w:eastAsia="ja-JP"/>
               </w:rPr>
             </w:pPr>
-            <w:proofErr w:type="gramStart"/>
             <w:r>
               <w:rPr>
                 <w:lang w:val="en-US" w:eastAsia="ja-JP"/>
@@ -3548,7 +3659,6 @@
               </w:rPr>
               <w:t>name</w:t>
             </w:r>
-            <w:proofErr w:type="gramEnd"/>
             <w:r>
               <w:rPr>
                 <w:lang w:val="en-US" w:eastAsia="ja-JP"/>
@@ -3573,19 +3683,25 @@
                 <w:lang w:val="en-US" w:eastAsia="ja-JP"/>
               </w:rPr>
             </w:pPr>
-            <w:proofErr w:type="gramStart"/>
-            <w:r>
-              <w:rPr>
-                <w:lang w:eastAsia="ja-JP"/>
-              </w:rPr>
-              <w:t>{{ row</w:t>
-            </w:r>
-            <w:proofErr w:type="gramEnd"/>
-            <w:r>
-              <w:rPr>
-                <w:lang w:eastAsia="ja-JP"/>
-              </w:rPr>
-              <w:t>.type }}</w:t>
+            <w:r>
+              <w:rPr>
+                <w:lang w:eastAsia="ja-JP"/>
+              </w:rPr>
+              <w:t xml:space="preserve">{{ </w:t>
+            </w:r>
+            <w:proofErr w:type="spellStart"/>
+            <w:r>
+              <w:rPr>
+                <w:lang w:eastAsia="ja-JP"/>
+              </w:rPr>
+              <w:t>row.type</w:t>
+            </w:r>
+            <w:proofErr w:type="spellEnd"/>
+            <w:r>
+              <w:rPr>
+                <w:lang w:eastAsia="ja-JP"/>
+              </w:rPr>
+              <w:t xml:space="preserve"> }}</w:t>
             </w:r>
           </w:p>
         </w:tc>
@@ -3599,14 +3715,20 @@
                 <w:lang w:val="en-US" w:eastAsia="ja-JP"/>
               </w:rPr>
             </w:pPr>
-            <w:proofErr w:type="gramStart"/>
-            <w:r>
-              <w:rPr>
-                <w:lang w:eastAsia="ja-JP"/>
-              </w:rPr>
-              <w:t>{{ row.rev</w:t>
-            </w:r>
-            <w:proofErr w:type="gramEnd"/>
+            <w:r>
+              <w:rPr>
+                <w:lang w:eastAsia="ja-JP"/>
+              </w:rPr>
+              <w:t xml:space="preserve">{{ </w:t>
+            </w:r>
+            <w:proofErr w:type="spellStart"/>
+            <w:r>
+              <w:rPr>
+                <w:lang w:eastAsia="ja-JP"/>
+              </w:rPr>
+              <w:t>row.rev</w:t>
+            </w:r>
+            <w:proofErr w:type="spellEnd"/>
             <w:r>
               <w:rPr>
                 <w:lang w:eastAsia="ja-JP"/>
@@ -3625,19 +3747,25 @@
                 <w:lang w:val="en-US" w:eastAsia="ja-JP"/>
               </w:rPr>
             </w:pPr>
-            <w:proofErr w:type="gramStart"/>
-            <w:r>
-              <w:rPr>
-                <w:lang w:eastAsia="ja-JP"/>
-              </w:rPr>
-              <w:t>{{ row</w:t>
-            </w:r>
-            <w:proofErr w:type="gramEnd"/>
-            <w:r>
-              <w:rPr>
-                <w:lang w:eastAsia="ja-JP"/>
-              </w:rPr>
-              <w:t>.desc }}</w:t>
+            <w:r>
+              <w:rPr>
+                <w:lang w:eastAsia="ja-JP"/>
+              </w:rPr>
+              <w:t xml:space="preserve">{{ </w:t>
+            </w:r>
+            <w:proofErr w:type="spellStart"/>
+            <w:r>
+              <w:rPr>
+                <w:lang w:eastAsia="ja-JP"/>
+              </w:rPr>
+              <w:t>row.desc</w:t>
+            </w:r>
+            <w:proofErr w:type="spellEnd"/>
+            <w:r>
+              <w:rPr>
+                <w:lang w:eastAsia="ja-JP"/>
+              </w:rPr>
+              <w:t xml:space="preserve"> }}</w:t>
             </w:r>
           </w:p>
         </w:tc>
@@ -3661,16 +3789,30 @@
               <w:rPr>
                 <w:lang w:val="en-US" w:eastAsia="ja-JP"/>
               </w:rPr>
-              <w:t xml:space="preserve">{%tr elif </w:t>
-            </w:r>
-            <w:proofErr w:type="gramStart"/>
+              <w:t xml:space="preserve">{%tr </w:t>
+            </w:r>
+            <w:proofErr w:type="spellStart"/>
+            <w:r>
+              <w:rPr>
+                <w:lang w:val="en-US" w:eastAsia="ja-JP"/>
+              </w:rPr>
+              <w:t>elif</w:t>
+            </w:r>
+            <w:proofErr w:type="spellEnd"/>
+            <w:r>
+              <w:rPr>
+                <w:lang w:val="en-US" w:eastAsia="ja-JP"/>
+              </w:rPr>
+              <w:t xml:space="preserve"> </w:t>
+            </w:r>
+            <w:proofErr w:type="spellStart"/>
             <w:r>
               <w:rPr>
                 <w:lang w:val="en-US" w:eastAsia="ja-JP"/>
               </w:rPr>
               <w:t>row.level</w:t>
             </w:r>
-            <w:proofErr w:type="gramEnd"/>
+            <w:proofErr w:type="spellEnd"/>
             <w:r>
               <w:rPr>
                 <w:lang w:val="en-US" w:eastAsia="ja-JP"/>
@@ -3799,7 +3941,6 @@
                 <w:lang w:val="en-US" w:eastAsia="ja-JP"/>
               </w:rPr>
             </w:pPr>
-            <w:proofErr w:type="gramStart"/>
             <w:r>
               <w:rPr>
                 <w:lang w:val="en-US" w:eastAsia="ja-JP"/>
@@ -3818,7 +3959,6 @@
               </w:rPr>
               <w:t>name</w:t>
             </w:r>
-            <w:proofErr w:type="gramEnd"/>
             <w:r>
               <w:rPr>
                 <w:lang w:val="en-US" w:eastAsia="ja-JP"/>
@@ -3843,19 +3983,25 @@
                 <w:lang w:val="en-US" w:eastAsia="ja-JP"/>
               </w:rPr>
             </w:pPr>
-            <w:proofErr w:type="gramStart"/>
-            <w:r>
-              <w:rPr>
-                <w:lang w:eastAsia="ja-JP"/>
-              </w:rPr>
-              <w:t>{{ row</w:t>
-            </w:r>
-            <w:proofErr w:type="gramEnd"/>
-            <w:r>
-              <w:rPr>
-                <w:lang w:eastAsia="ja-JP"/>
-              </w:rPr>
-              <w:t>.type }}</w:t>
+            <w:r>
+              <w:rPr>
+                <w:lang w:eastAsia="ja-JP"/>
+              </w:rPr>
+              <w:t xml:space="preserve">{{ </w:t>
+            </w:r>
+            <w:proofErr w:type="spellStart"/>
+            <w:r>
+              <w:rPr>
+                <w:lang w:eastAsia="ja-JP"/>
+              </w:rPr>
+              <w:t>row.type</w:t>
+            </w:r>
+            <w:proofErr w:type="spellEnd"/>
+            <w:r>
+              <w:rPr>
+                <w:lang w:eastAsia="ja-JP"/>
+              </w:rPr>
+              <w:t xml:space="preserve"> }}</w:t>
             </w:r>
           </w:p>
         </w:tc>
@@ -3869,14 +4015,20 @@
                 <w:lang w:val="en-US" w:eastAsia="ja-JP"/>
               </w:rPr>
             </w:pPr>
-            <w:proofErr w:type="gramStart"/>
-            <w:r>
-              <w:rPr>
-                <w:lang w:eastAsia="ja-JP"/>
-              </w:rPr>
-              <w:t>{{ row.rev</w:t>
-            </w:r>
-            <w:proofErr w:type="gramEnd"/>
+            <w:r>
+              <w:rPr>
+                <w:lang w:eastAsia="ja-JP"/>
+              </w:rPr>
+              <w:t xml:space="preserve">{{ </w:t>
+            </w:r>
+            <w:proofErr w:type="spellStart"/>
+            <w:r>
+              <w:rPr>
+                <w:lang w:eastAsia="ja-JP"/>
+              </w:rPr>
+              <w:t>row.rev</w:t>
+            </w:r>
+            <w:proofErr w:type="spellEnd"/>
             <w:r>
               <w:rPr>
                 <w:lang w:eastAsia="ja-JP"/>
@@ -3895,19 +4047,25 @@
                 <w:lang w:val="en-US" w:eastAsia="ja-JP"/>
               </w:rPr>
             </w:pPr>
-            <w:proofErr w:type="gramStart"/>
-            <w:r>
-              <w:rPr>
-                <w:lang w:eastAsia="ja-JP"/>
-              </w:rPr>
-              <w:t>{{ row</w:t>
-            </w:r>
-            <w:proofErr w:type="gramEnd"/>
-            <w:r>
-              <w:rPr>
-                <w:lang w:eastAsia="ja-JP"/>
-              </w:rPr>
-              <w:t>.desc }}</w:t>
+            <w:r>
+              <w:rPr>
+                <w:lang w:eastAsia="ja-JP"/>
+              </w:rPr>
+              <w:t xml:space="preserve">{{ </w:t>
+            </w:r>
+            <w:proofErr w:type="spellStart"/>
+            <w:r>
+              <w:rPr>
+                <w:lang w:eastAsia="ja-JP"/>
+              </w:rPr>
+              <w:t>row.desc</w:t>
+            </w:r>
+            <w:proofErr w:type="spellEnd"/>
+            <w:r>
+              <w:rPr>
+                <w:lang w:eastAsia="ja-JP"/>
+              </w:rPr>
+              <w:t xml:space="preserve"> }}</w:t>
             </w:r>
           </w:p>
         </w:tc>
@@ -3931,16 +4089,30 @@
               <w:rPr>
                 <w:lang w:val="en-US" w:eastAsia="ja-JP"/>
               </w:rPr>
-              <w:t xml:space="preserve">{%tr elif </w:t>
-            </w:r>
-            <w:proofErr w:type="gramStart"/>
+              <w:t xml:space="preserve">{%tr </w:t>
+            </w:r>
+            <w:proofErr w:type="spellStart"/>
+            <w:r>
+              <w:rPr>
+                <w:lang w:val="en-US" w:eastAsia="ja-JP"/>
+              </w:rPr>
+              <w:t>elif</w:t>
+            </w:r>
+            <w:proofErr w:type="spellEnd"/>
+            <w:r>
+              <w:rPr>
+                <w:lang w:val="en-US" w:eastAsia="ja-JP"/>
+              </w:rPr>
+              <w:t xml:space="preserve"> </w:t>
+            </w:r>
+            <w:proofErr w:type="spellStart"/>
             <w:r>
               <w:rPr>
                 <w:lang w:val="en-US" w:eastAsia="ja-JP"/>
               </w:rPr>
               <w:t>row.level</w:t>
             </w:r>
-            <w:proofErr w:type="gramEnd"/>
+            <w:proofErr w:type="spellEnd"/>
             <w:r>
               <w:rPr>
                 <w:lang w:val="en-US" w:eastAsia="ja-JP"/>
@@ -4086,7 +4258,6 @@
                 <w:lang w:val="en-US" w:eastAsia="ja-JP"/>
               </w:rPr>
             </w:pPr>
-            <w:proofErr w:type="gramStart"/>
             <w:r>
               <w:rPr>
                 <w:lang w:val="en-US" w:eastAsia="ja-JP"/>
@@ -4105,7 +4276,6 @@
               </w:rPr>
               <w:t>name</w:t>
             </w:r>
-            <w:proofErr w:type="gramEnd"/>
             <w:r>
               <w:rPr>
                 <w:lang w:val="en-US" w:eastAsia="ja-JP"/>
@@ -4130,19 +4300,25 @@
                 <w:lang w:val="en-US" w:eastAsia="ja-JP"/>
               </w:rPr>
             </w:pPr>
-            <w:proofErr w:type="gramStart"/>
-            <w:r>
-              <w:rPr>
-                <w:lang w:eastAsia="ja-JP"/>
-              </w:rPr>
-              <w:t>{{ row</w:t>
-            </w:r>
-            <w:proofErr w:type="gramEnd"/>
-            <w:r>
-              <w:rPr>
-                <w:lang w:eastAsia="ja-JP"/>
-              </w:rPr>
-              <w:t>.type }}</w:t>
+            <w:r>
+              <w:rPr>
+                <w:lang w:eastAsia="ja-JP"/>
+              </w:rPr>
+              <w:t xml:space="preserve">{{ </w:t>
+            </w:r>
+            <w:proofErr w:type="spellStart"/>
+            <w:r>
+              <w:rPr>
+                <w:lang w:eastAsia="ja-JP"/>
+              </w:rPr>
+              <w:t>row.type</w:t>
+            </w:r>
+            <w:proofErr w:type="spellEnd"/>
+            <w:r>
+              <w:rPr>
+                <w:lang w:eastAsia="ja-JP"/>
+              </w:rPr>
+              <w:t xml:space="preserve"> }}</w:t>
             </w:r>
           </w:p>
         </w:tc>
@@ -4156,14 +4332,20 @@
                 <w:lang w:val="en-US" w:eastAsia="ja-JP"/>
               </w:rPr>
             </w:pPr>
-            <w:proofErr w:type="gramStart"/>
-            <w:r>
-              <w:rPr>
-                <w:lang w:eastAsia="ja-JP"/>
-              </w:rPr>
-              <w:t>{{ row.rev</w:t>
-            </w:r>
-            <w:proofErr w:type="gramEnd"/>
+            <w:r>
+              <w:rPr>
+                <w:lang w:eastAsia="ja-JP"/>
+              </w:rPr>
+              <w:t xml:space="preserve">{{ </w:t>
+            </w:r>
+            <w:proofErr w:type="spellStart"/>
+            <w:r>
+              <w:rPr>
+                <w:lang w:eastAsia="ja-JP"/>
+              </w:rPr>
+              <w:t>row.rev</w:t>
+            </w:r>
+            <w:proofErr w:type="spellEnd"/>
             <w:r>
               <w:rPr>
                 <w:lang w:eastAsia="ja-JP"/>
@@ -4182,19 +4364,25 @@
                 <w:lang w:val="en-US" w:eastAsia="ja-JP"/>
               </w:rPr>
             </w:pPr>
-            <w:proofErr w:type="gramStart"/>
-            <w:r>
-              <w:rPr>
-                <w:lang w:eastAsia="ja-JP"/>
-              </w:rPr>
-              <w:t>{{ row</w:t>
-            </w:r>
-            <w:proofErr w:type="gramEnd"/>
-            <w:r>
-              <w:rPr>
-                <w:lang w:eastAsia="ja-JP"/>
-              </w:rPr>
-              <w:t>.desc }}</w:t>
+            <w:r>
+              <w:rPr>
+                <w:lang w:eastAsia="ja-JP"/>
+              </w:rPr>
+              <w:t xml:space="preserve">{{ </w:t>
+            </w:r>
+            <w:proofErr w:type="spellStart"/>
+            <w:r>
+              <w:rPr>
+                <w:lang w:eastAsia="ja-JP"/>
+              </w:rPr>
+              <w:t>row.desc</w:t>
+            </w:r>
+            <w:proofErr w:type="spellEnd"/>
+            <w:r>
+              <w:rPr>
+                <w:lang w:eastAsia="ja-JP"/>
+              </w:rPr>
+              <w:t xml:space="preserve"> }}</w:t>
             </w:r>
           </w:p>
         </w:tc>
@@ -4291,7 +4479,21 @@
               <w:rPr>
                 <w:lang w:val="en-US" w:eastAsia="ja-JP"/>
               </w:rPr>
-              <w:t>{%tr endfor %}</w:t>
+              <w:t xml:space="preserve">{%tr </w:t>
+            </w:r>
+            <w:proofErr w:type="spellStart"/>
+            <w:r>
+              <w:rPr>
+                <w:lang w:val="en-US" w:eastAsia="ja-JP"/>
+              </w:rPr>
+              <w:t>endfor</w:t>
+            </w:r>
+            <w:proofErr w:type="spellEnd"/>
+            <w:r>
+              <w:rPr>
+                <w:lang w:val="en-US" w:eastAsia="ja-JP"/>
+              </w:rPr>
+              <w:t xml:space="preserve"> %}</w:t>
             </w:r>
           </w:p>
         </w:tc>
@@ -4380,6 +4582,7 @@
         </w:rPr>
         <w:t xml:space="preserve"> </w:t>
       </w:r>
+      <w:proofErr w:type="spellStart"/>
       <w:r>
         <w:rPr>
           <w:rFonts w:hint="eastAsia"/>
@@ -4387,6 +4590,7 @@
         </w:rPr>
         <w:t>endfor</w:t>
       </w:r>
+      <w:proofErr w:type="spellEnd"/>
       <w:r>
         <w:rPr>
           <w:rFonts w:hint="eastAsia"/>
@@ -4451,7 +4655,23 @@
         <w:rFonts w:hint="eastAsia"/>
         <w:lang w:eastAsia="ja-JP"/>
       </w:rPr>
-      <w:t>{{doc_name}}</w:t>
+      <w:t>{{</w:t>
+    </w:r>
+    <w:proofErr w:type="spellStart"/>
+    <w:r>
+      <w:rPr>
+        <w:rFonts w:hint="eastAsia"/>
+        <w:lang w:eastAsia="ja-JP"/>
+      </w:rPr>
+      <w:t>doc_name</w:t>
+    </w:r>
+    <w:proofErr w:type="spellEnd"/>
+    <w:r>
+      <w:rPr>
+        <w:rFonts w:hint="eastAsia"/>
+        <w:lang w:eastAsia="ja-JP"/>
+      </w:rPr>
+      <w:t>}}</w:t>
     </w:r>
   </w:p>
 </w:ftr>

</xml_diff>